<commit_message>
Updated powerpoint and design spec
</commit_message>
<xml_diff>
--- a/LTU Billboard - Design Spec.docx
+++ b/LTU Billboard - Design Spec.docx
@@ -33,6 +33,7 @@
               <w:dataBinding w:prefixMappings="xmlns:ns0='http://schemas.openxmlformats.org/package/2006/metadata/core-properties' xmlns:ns1='http://purl.org/dc/elements/1.1/'" w:xpath="/ns0:coreProperties[1]/ns1:title[1]" w:storeItemID="{6C3C8BC8-F283-45AE-878A-BAB7291924A1}"/>
               <w:text/>
             </w:sdtPr>
+            <w:sdtEndPr/>
             <w:sdtContent>
               <w:p>
                 <w:pPr>
@@ -73,6 +74,7 @@
               <w:dataBinding w:prefixMappings="xmlns:ns0='http://schemas.openxmlformats.org/package/2006/metadata/core-properties' xmlns:ns1='http://purl.org/dc/elements/1.1/'" w:xpath="/ns0:coreProperties[1]/ns1:subject[1]" w:storeItemID="{6C3C8BC8-F283-45AE-878A-BAB7291924A1}"/>
               <w:text/>
             </w:sdtPr>
+            <w:sdtEndPr/>
             <w:sdtContent>
               <w:p>
                 <w:pPr>
@@ -125,6 +127,7 @@
               <w:dataBinding w:prefixMappings="xmlns:ns0='http://schemas.microsoft.com/office/2006/coverPageProps'" w:xpath="/ns0:CoverPageProperties[1]/ns0:Abstract[1]" w:storeItemID="{55AF091B-3C7A-41E3-B477-F2FDAA23CFDA}"/>
               <w:text/>
             </w:sdtPr>
+            <w:sdtEndPr/>
             <w:sdtContent>
               <w:p>
                 <w:pPr>
@@ -132,8 +135,13 @@
                   <w:jc w:val="center"/>
                 </w:pPr>
                 <w:r>
-                  <w:t xml:space="preserve"> Matthew Castaldini</w:t>
+                  <w:t xml:space="preserve"> Matthew </w:t>
                 </w:r>
+                <w:proofErr w:type="spellStart"/>
+                <w:r>
+                  <w:t>Castaldini</w:t>
+                </w:r>
+                <w:proofErr w:type="spellEnd"/>
                 <w:r>
                   <w:t xml:space="preserve">, </w:t>
                 </w:r>
@@ -144,13 +152,35 @@
                   <w:t xml:space="preserve">, </w:t>
                 </w:r>
                 <w:r>
-                  <w:t>Ian Tammis</w:t>
+                  <w:t>Ian T</w:t>
+                </w:r>
+                <w:r>
+                  <w:t>i</w:t>
+                </w:r>
+                <w:r>
+                  <w:t>mmis</w:t>
                 </w:r>
                 <w:r>
                   <w:t>,</w:t>
                 </w:r>
                 <w:r>
-                  <w:t xml:space="preserve"> Hanan Jalnko </w:t>
+                  <w:t xml:space="preserve"> </w:t>
+                </w:r>
+                <w:proofErr w:type="spellStart"/>
+                <w:r>
+                  <w:t>Hanan</w:t>
+                </w:r>
+                <w:proofErr w:type="spellEnd"/>
+                <w:r>
+                  <w:t xml:space="preserve"> </w:t>
+                </w:r>
+                <w:proofErr w:type="spellStart"/>
+                <w:r>
+                  <w:t>Jalnko</w:t>
+                </w:r>
+                <w:proofErr w:type="spellEnd"/>
+                <w:r>
+                  <w:t xml:space="preserve"> </w:t>
                 </w:r>
               </w:p>
             </w:sdtContent>
@@ -176,9 +206,7 @@
       <w:pPr>
         <w:spacing w:after="300"/>
       </w:pPr>
-      <w:bookmarkStart w:id="0" w:name="_GoBack"/>
-    </w:p>
-    <w:bookmarkEnd w:id="0"/>
+    </w:p>
     <w:p>
       <w:pPr>
         <w:spacing w:after="300"/>
@@ -2009,7 +2037,7 @@
         <w:pStyle w:val="Heading1"/>
         <w:spacing w:after="300"/>
       </w:pPr>
-      <w:bookmarkStart w:id="1" w:name="_Toc450561846"/>
+      <w:bookmarkStart w:id="0" w:name="_Toc450561846"/>
       <w:r>
         <w:lastRenderedPageBreak/>
         <w:t xml:space="preserve">1 </w:t>
@@ -2017,22 +2045,85 @@
       <w:r>
         <w:t>Introduction</w:t>
       </w:r>
+      <w:bookmarkEnd w:id="0"/>
+    </w:p>
+    <w:p>
+      <w:pPr>
+        <w:pStyle w:val="Heading2"/>
+        <w:spacing w:after="300"/>
+      </w:pPr>
+      <w:bookmarkStart w:id="1" w:name="_Toc450561847"/>
+      <w:r>
+        <w:t xml:space="preserve">1.1 </w:t>
+      </w:r>
+      <w:r>
+        <w:t>Overvie</w:t>
+      </w:r>
+      <w:r>
+        <w:t>w</w:t>
+      </w:r>
       <w:bookmarkEnd w:id="1"/>
     </w:p>
     <w:p>
       <w:pPr>
+        <w:pStyle w:val="ListParagraph"/>
+        <w:spacing w:after="300"/>
+        <w:ind w:left="0"/>
+      </w:pPr>
+      <w:r>
+        <w:tab/>
+      </w:r>
+      <w:r>
+        <w:rPr>
+          <w:sz w:val="24"/>
+        </w:rPr>
+        <w:t xml:space="preserve">The billboards in each building at LTU are the main place to acquire information of events on campus. There are many problems with this. Organizations do not always post on each billboard so students who may only go to select buildings will not see all of the events going on. Old posters rarely get removed so many students disregard the billboards in the first place. Many events do even post posters for their events and use some other sort of mean to getting there event recognized such as </w:t>
+      </w:r>
+      <w:r>
+        <w:rPr>
+          <w:sz w:val="24"/>
+        </w:rPr>
+        <w:t>Facebook</w:t>
+      </w:r>
+      <w:r>
+        <w:rPr>
+          <w:sz w:val="24"/>
+        </w:rPr>
+        <w:t xml:space="preserve"> or face to face communication. </w:t>
+      </w:r>
+      <w:r>
+        <w:rPr>
+          <w:sz w:val="24"/>
+        </w:rPr>
+        <w:t>The biggest problem however, is that students</w:t>
+      </w:r>
+      <w:r>
+        <w:rPr>
+          <w:sz w:val="24"/>
+        </w:rPr>
+        <w:t xml:space="preserve"> must be on campus to see any of this information</w:t>
+      </w:r>
+      <w:r>
+        <w:rPr>
+          <w:sz w:val="24"/>
+        </w:rPr>
+        <w:t>.</w:t>
+      </w:r>
+    </w:p>
+    <w:p>
+      <w:pPr>
         <w:pStyle w:val="Heading2"/>
         <w:spacing w:after="300"/>
       </w:pPr>
-      <w:bookmarkStart w:id="2" w:name="_Toc450561847"/>
-      <w:r>
-        <w:t xml:space="preserve">1.1 </w:t>
-      </w:r>
-      <w:r>
-        <w:t>Overvie</w:t>
-      </w:r>
-      <w:r>
-        <w:t>w</w:t>
+      <w:bookmarkStart w:id="2" w:name="_Toc450561848"/>
+      <w:r>
+        <w:t>1.2 Vision / S</w:t>
+      </w:r>
+      <w:r>
+        <w:t>olution</w:t>
+      </w:r>
+      <w:r>
+        <w:t xml:space="preserve"> statement</w:t>
       </w:r>
       <w:bookmarkEnd w:id="2"/>
     </w:p>
@@ -2049,93 +2140,30 @@
         <w:rPr>
           <w:sz w:val="24"/>
         </w:rPr>
-        <w:t xml:space="preserve">The billboards in each building at LTU are the main place to acquire information of events on campus. There are many problems with this. Organizations do not always post on each billboard so students who may only go to select buildings will not see all of the events going on. Old posters rarely get removed so many students disregard the billboards in the first place. Many events do even post posters for their events and use some other sort of mean to getting there event recognized such as </w:t>
-      </w:r>
-      <w:r>
-        <w:rPr>
-          <w:sz w:val="24"/>
-        </w:rPr>
-        <w:t>Facebook</w:t>
-      </w:r>
-      <w:r>
-        <w:rPr>
-          <w:sz w:val="24"/>
-        </w:rPr>
-        <w:t xml:space="preserve"> or face to face communication. </w:t>
-      </w:r>
-      <w:r>
-        <w:rPr>
-          <w:sz w:val="24"/>
-        </w:rPr>
-        <w:t>The biggest problem however, is that students</w:t>
-      </w:r>
-      <w:r>
-        <w:rPr>
-          <w:sz w:val="24"/>
-        </w:rPr>
-        <w:t xml:space="preserve"> must be on campus to see any of this information</w:t>
-      </w:r>
-      <w:r>
-        <w:rPr>
-          <w:sz w:val="24"/>
-        </w:rPr>
-        <w:t>.</w:t>
-      </w:r>
+        <w:t>Our vision is to create a website to facilitate the organization of extracurricular activities on campus by centralizing their agendas and allowing users to interact with those agendas in a unique yet intuitive way.</w:t>
+      </w:r>
+    </w:p>
+    <w:p>
+      <w:pPr>
+        <w:pStyle w:val="Heading1"/>
+        <w:spacing w:after="300"/>
+      </w:pPr>
+      <w:bookmarkStart w:id="3" w:name="_Toc450561849"/>
+      <w:r>
+        <w:t>2 Functional objectives</w:t>
+      </w:r>
+      <w:bookmarkEnd w:id="3"/>
     </w:p>
     <w:p>
       <w:pPr>
         <w:pStyle w:val="Heading2"/>
         <w:spacing w:after="300"/>
       </w:pPr>
-      <w:bookmarkStart w:id="3" w:name="_Toc450561848"/>
-      <w:r>
-        <w:t>1.2 Vision / S</w:t>
-      </w:r>
-      <w:r>
-        <w:t>olution</w:t>
-      </w:r>
-      <w:r>
-        <w:t xml:space="preserve"> statement</w:t>
-      </w:r>
-      <w:bookmarkEnd w:id="3"/>
-    </w:p>
-    <w:p>
-      <w:pPr>
-        <w:pStyle w:val="ListParagraph"/>
-        <w:spacing w:after="300"/>
-        <w:ind w:left="0"/>
-      </w:pPr>
-      <w:r>
-        <w:tab/>
-      </w:r>
-      <w:r>
-        <w:rPr>
-          <w:sz w:val="24"/>
-        </w:rPr>
-        <w:t>Our vision is to create a website to facilitate the organization of extracurricular activities on campus by centralizing their agendas and allowing users to interact with those agendas in a unique yet intuitive way.</w:t>
-      </w:r>
-    </w:p>
-    <w:p>
-      <w:pPr>
-        <w:pStyle w:val="Heading1"/>
-        <w:spacing w:after="300"/>
-      </w:pPr>
-      <w:bookmarkStart w:id="4" w:name="_Toc450561849"/>
-      <w:r>
-        <w:t>2 Functional objectives</w:t>
+      <w:bookmarkStart w:id="4" w:name="_Toc450561850"/>
+      <w:r>
+        <w:t>2.1 Organization</w:t>
       </w:r>
       <w:bookmarkEnd w:id="4"/>
-    </w:p>
-    <w:p>
-      <w:pPr>
-        <w:pStyle w:val="Heading2"/>
-        <w:spacing w:after="300"/>
-      </w:pPr>
-      <w:bookmarkStart w:id="5" w:name="_Toc450561850"/>
-      <w:r>
-        <w:t>2.1 Organization</w:t>
-      </w:r>
-      <w:bookmarkEnd w:id="5"/>
     </w:p>
     <w:p>
       <w:pPr>
@@ -2289,14 +2317,14 @@
         <w:pStyle w:val="Heading2"/>
         <w:spacing w:after="300"/>
       </w:pPr>
-      <w:bookmarkStart w:id="6" w:name="_Toc450561851"/>
+      <w:bookmarkStart w:id="5" w:name="_Toc450561851"/>
       <w:r>
         <w:t xml:space="preserve">2.2 </w:t>
       </w:r>
       <w:r>
         <w:t>Student</w:t>
       </w:r>
-      <w:bookmarkEnd w:id="6"/>
+      <w:bookmarkEnd w:id="5"/>
     </w:p>
     <w:p>
       <w:pPr>
@@ -2470,14 +2498,14 @@
         <w:pStyle w:val="Heading2"/>
         <w:spacing w:after="300"/>
       </w:pPr>
-      <w:bookmarkStart w:id="7" w:name="_Toc450561852"/>
+      <w:bookmarkStart w:id="6" w:name="_Toc450561852"/>
       <w:r>
         <w:t xml:space="preserve">2.3 </w:t>
       </w:r>
       <w:r>
         <w:t>Administrator</w:t>
       </w:r>
-      <w:bookmarkEnd w:id="7"/>
+      <w:bookmarkEnd w:id="6"/>
     </w:p>
     <w:p>
       <w:pPr>
@@ -2636,11 +2664,11 @@
         <w:pStyle w:val="Heading2"/>
         <w:spacing w:after="300"/>
       </w:pPr>
-      <w:bookmarkStart w:id="8" w:name="_Toc450561853"/>
+      <w:bookmarkStart w:id="7" w:name="_Toc450561853"/>
       <w:r>
         <w:t>2.4 Guest</w:t>
       </w:r>
-      <w:bookmarkEnd w:id="8"/>
+      <w:bookmarkEnd w:id="7"/>
     </w:p>
     <w:p>
       <w:pPr>
@@ -2743,7 +2771,7 @@
         <w:pStyle w:val="Heading1"/>
         <w:spacing w:after="300"/>
       </w:pPr>
-      <w:bookmarkStart w:id="9" w:name="_Toc450561854"/>
+      <w:bookmarkStart w:id="8" w:name="_Toc450561854"/>
       <w:r>
         <w:t xml:space="preserve">3 </w:t>
       </w:r>
@@ -2753,64 +2781,64 @@
       <w:r>
         <w:t xml:space="preserve"> Rationale</w:t>
       </w:r>
+      <w:bookmarkEnd w:id="8"/>
+    </w:p>
+    <w:p>
+      <w:pPr>
+        <w:pStyle w:val="Heading2"/>
+        <w:spacing w:after="300"/>
+      </w:pPr>
+      <w:bookmarkStart w:id="9" w:name="_Toc450561855"/>
+      <w:r>
+        <w:t>3.1 Frontend Technologies</w:t>
+      </w:r>
       <w:bookmarkEnd w:id="9"/>
     </w:p>
     <w:p>
       <w:pPr>
+        <w:spacing w:after="300"/>
+        <w:rPr>
+          <w:sz w:val="24"/>
+        </w:rPr>
+      </w:pPr>
+      <w:r>
+        <w:tab/>
+      </w:r>
+      <w:r>
+        <w:rPr>
+          <w:sz w:val="24"/>
+        </w:rPr>
+        <w:t xml:space="preserve">The frontend technologies of LTU Billboard shall include HTML5, CSS utilizing the Bootstrap framework, and JavaScript utilizing JQuery framework with the FullCalendar plugin. </w:t>
+      </w:r>
+      <w:r>
+        <w:rPr>
+          <w:sz w:val="24"/>
+        </w:rPr>
+        <w:t>HTML 5 shall be used to provide the information and structure of LTU Billboard as well as some form validation and session tracking. CSS shall provide the presentation layer and apply the formatting and style guidelines to LTU Billboard and the information provided by the HTML. Bootstrap shall be utilized with CSS to provide a more natural and standardized look for LTU Billboard as well as provide modal functionality. JavaScript shall be used to facilitate the client-side functionality of LTU Billboard. JQuery shall be used with JavaScript to provide form validation and allow the FullCalendar plugin to run inside LTU</w:t>
+      </w:r>
+      <w:r>
+        <w:rPr>
+          <w:sz w:val="24"/>
+        </w:rPr>
+        <w:t xml:space="preserve"> </w:t>
+      </w:r>
+      <w:r>
+        <w:rPr>
+          <w:sz w:val="24"/>
+        </w:rPr>
+        <w:t xml:space="preserve">Billboard. The FullCalendar plugin shall be utilized to facilitate the display of events and organizations to the user in a natural way. </w:t>
+      </w:r>
+    </w:p>
+    <w:p>
+      <w:pPr>
         <w:pStyle w:val="Heading2"/>
         <w:spacing w:after="300"/>
       </w:pPr>
-      <w:bookmarkStart w:id="10" w:name="_Toc450561855"/>
-      <w:r>
-        <w:t>3.1 Frontend Technologies</w:t>
+      <w:bookmarkStart w:id="10" w:name="_Toc450561856"/>
+      <w:r>
+        <w:t>3.2 Backend Technologies</w:t>
       </w:r>
       <w:bookmarkEnd w:id="10"/>
-    </w:p>
-    <w:p>
-      <w:pPr>
-        <w:spacing w:after="300"/>
-        <w:rPr>
-          <w:sz w:val="24"/>
-        </w:rPr>
-      </w:pPr>
-      <w:r>
-        <w:tab/>
-      </w:r>
-      <w:r>
-        <w:rPr>
-          <w:sz w:val="24"/>
-        </w:rPr>
-        <w:t xml:space="preserve">The frontend technologies of LTU Billboard shall include HTML5, CSS utilizing the Bootstrap framework, and JavaScript utilizing JQuery framework with the FullCalendar plugin. </w:t>
-      </w:r>
-      <w:r>
-        <w:rPr>
-          <w:sz w:val="24"/>
-        </w:rPr>
-        <w:t>HTML 5 shall be used to provide the information and structure of LTU Billboard as well as some form validation and session tracking. CSS shall provide the presentation layer and apply the formatting and style guidelines to LTU Billboard and the information provided by the HTML. Bootstrap shall be utilized with CSS to provide a more natural and standardized look for LTU Billboard as well as provide modal functionality. JavaScript shall be used to facilitate the client-side functionality of LTU Billboard. JQuery shall be used with JavaScript to provide form validation and allow the FullCalendar plugin to run inside LTU</w:t>
-      </w:r>
-      <w:r>
-        <w:rPr>
-          <w:sz w:val="24"/>
-        </w:rPr>
-        <w:t xml:space="preserve"> </w:t>
-      </w:r>
-      <w:r>
-        <w:rPr>
-          <w:sz w:val="24"/>
-        </w:rPr>
-        <w:t xml:space="preserve">Billboard. The FullCalendar plugin shall be utilized to facilitate the display of events and organizations to the user in a natural way. </w:t>
-      </w:r>
-    </w:p>
-    <w:p>
-      <w:pPr>
-        <w:pStyle w:val="Heading2"/>
-        <w:spacing w:after="300"/>
-      </w:pPr>
-      <w:bookmarkStart w:id="11" w:name="_Toc450561856"/>
-      <w:r>
-        <w:t>3.2 Backend Technologies</w:t>
-      </w:r>
-      <w:bookmarkEnd w:id="11"/>
     </w:p>
     <w:p>
       <w:pPr>
@@ -2859,61 +2887,61 @@
         <w:pStyle w:val="Heading2"/>
         <w:spacing w:after="300"/>
       </w:pPr>
-      <w:bookmarkStart w:id="12" w:name="_Toc450561857"/>
+      <w:bookmarkStart w:id="11" w:name="_Toc450561857"/>
       <w:r>
         <w:t>3.3 Collaboration</w:t>
       </w:r>
+      <w:bookmarkEnd w:id="11"/>
+    </w:p>
+    <w:p>
+      <w:pPr>
+        <w:pStyle w:val="ListParagraph"/>
+        <w:spacing w:after="300"/>
+        <w:ind w:left="0"/>
+        <w:rPr>
+          <w:sz w:val="24"/>
+        </w:rPr>
+      </w:pPr>
+      <w:r>
+        <w:tab/>
+      </w:r>
+      <w:r>
+        <w:rPr>
+          <w:sz w:val="24"/>
+        </w:rPr>
+        <w:t>The collaborative software used for LTU Billboard shall be GitHub, GIT and GroupMe. GitHub shall be used as the host for GIT repository. GIT shall be used to generate a repository and used for version/source control for the LTU Billboard project. The GroupMe smartphone application shall be used as the collaborative messaging application to communicate between the developers of the project.</w:t>
+      </w:r>
+    </w:p>
+    <w:p>
+      <w:pPr>
+        <w:pStyle w:val="Heading1"/>
+        <w:spacing w:after="300"/>
+        <w:rPr>
+          <w:sz w:val="24"/>
+        </w:rPr>
+      </w:pPr>
+      <w:bookmarkStart w:id="12" w:name="_Toc450561858"/>
+      <w:r>
+        <w:t xml:space="preserve">4 </w:t>
+      </w:r>
+      <w:r>
+        <w:t>Web</w:t>
+      </w:r>
+      <w:r>
+        <w:t xml:space="preserve"> Interface</w:t>
+      </w:r>
       <w:bookmarkEnd w:id="12"/>
     </w:p>
     <w:p>
       <w:pPr>
-        <w:pStyle w:val="ListParagraph"/>
-        <w:spacing w:after="300"/>
-        <w:ind w:left="0"/>
-        <w:rPr>
-          <w:sz w:val="24"/>
-        </w:rPr>
-      </w:pPr>
-      <w:r>
-        <w:tab/>
-      </w:r>
-      <w:r>
-        <w:rPr>
-          <w:sz w:val="24"/>
-        </w:rPr>
-        <w:t>The collaborative software used for LTU Billboard shall be GitHub, GIT and GroupMe. GitHub shall be used as the host for GIT repository. GIT shall be used to generate a repository and used for version/source control for the LTU Billboard project. The GroupMe smartphone application shall be used as the collaborative messaging application to communicate between the developers of the project.</w:t>
-      </w:r>
-    </w:p>
-    <w:p>
-      <w:pPr>
-        <w:pStyle w:val="Heading1"/>
-        <w:spacing w:after="300"/>
-        <w:rPr>
-          <w:sz w:val="24"/>
-        </w:rPr>
-      </w:pPr>
-      <w:bookmarkStart w:id="13" w:name="_Toc450561858"/>
-      <w:r>
-        <w:t xml:space="preserve">4 </w:t>
-      </w:r>
-      <w:r>
-        <w:t>Web</w:t>
-      </w:r>
-      <w:r>
-        <w:t xml:space="preserve"> Interface</w:t>
+        <w:pStyle w:val="Heading2"/>
+        <w:spacing w:after="300"/>
+      </w:pPr>
+      <w:bookmarkStart w:id="13" w:name="_Toc450561859"/>
+      <w:r>
+        <w:t>4.1 Home Page</w:t>
       </w:r>
       <w:bookmarkEnd w:id="13"/>
-    </w:p>
-    <w:p>
-      <w:pPr>
-        <w:pStyle w:val="Heading2"/>
-        <w:spacing w:after="300"/>
-      </w:pPr>
-      <w:bookmarkStart w:id="14" w:name="_Toc450561859"/>
-      <w:r>
-        <w:t>4.1 Home Page</w:t>
-      </w:r>
-      <w:bookmarkEnd w:id="14"/>
     </w:p>
     <w:p>
       <w:pPr>
@@ -3109,14 +3137,14 @@
         <w:pStyle w:val="Heading2"/>
         <w:spacing w:after="300"/>
       </w:pPr>
-      <w:bookmarkStart w:id="15" w:name="_Toc450561860"/>
+      <w:bookmarkStart w:id="14" w:name="_Toc450561860"/>
       <w:r>
         <w:t xml:space="preserve">4.2 </w:t>
       </w:r>
       <w:r>
         <w:t>Login/Create Account Modal</w:t>
       </w:r>
-      <w:bookmarkEnd w:id="15"/>
+      <w:bookmarkEnd w:id="14"/>
     </w:p>
     <w:p>
       <w:pPr>
@@ -3542,7 +3570,7 @@
         <w:pStyle w:val="Heading2"/>
         <w:spacing w:after="300"/>
       </w:pPr>
-      <w:bookmarkStart w:id="16" w:name="_Toc450561861"/>
+      <w:bookmarkStart w:id="15" w:name="_Toc450561861"/>
       <w:r>
         <w:lastRenderedPageBreak/>
         <w:t xml:space="preserve">4.3 </w:t>
@@ -3550,7 +3578,7 @@
       <w:r>
         <w:t>Create Event Page</w:t>
       </w:r>
-      <w:bookmarkEnd w:id="16"/>
+      <w:bookmarkEnd w:id="15"/>
     </w:p>
     <w:p>
       <w:r>
@@ -3558,10 +3586,10 @@
           <w:noProof/>
         </w:rPr>
         <w:drawing>
-          <wp:inline distT="0" distB="0" distL="0" distR="0" wp14:anchorId="020051BB" wp14:editId="23DCE134">
-            <wp:extent cx="5486400" cy="2552065"/>
-            <wp:effectExtent l="0" t="0" r="0" b="635"/>
-            <wp:docPr id="8" name="Picture 8"/>
+          <wp:inline distT="0" distB="0" distL="0" distR="0" wp14:anchorId="6051AFEC" wp14:editId="744DF622">
+            <wp:extent cx="5486400" cy="2726055"/>
+            <wp:effectExtent l="0" t="0" r="0" b="0"/>
+            <wp:docPr id="9" name="Picture 9"/>
             <wp:cNvGraphicFramePr>
               <a:graphicFrameLocks xmlns:a="http://schemas.openxmlformats.org/drawingml/2006/main" noChangeAspect="1"/>
             </wp:cNvGraphicFramePr>
@@ -3581,7 +3609,7 @@
                   <pic:spPr>
                     <a:xfrm>
                       <a:off x="0" y="0"/>
-                      <a:ext cx="5486400" cy="2552065"/>
+                      <a:ext cx="5486400" cy="2726055"/>
                     </a:xfrm>
                     <a:prstGeom prst="rect">
                       <a:avLst/>
@@ -3604,7 +3632,7 @@
           <w:sz w:val="24"/>
         </w:rPr>
       </w:pPr>
-      <w:bookmarkStart w:id="17" w:name="_Toc450561862"/>
+      <w:bookmarkStart w:id="16" w:name="_Toc450561862"/>
       <w:r>
         <w:rPr>
           <w:color w:val="auto"/>
@@ -3615,25 +3643,54 @@
     </w:p>
     <w:p>
       <w:pPr>
+        <w:rPr>
+          <w:sz w:val="24"/>
+        </w:rPr>
+      </w:pPr>
+      <w:r>
+        <w:tab/>
+      </w:r>
+      <w:r>
+        <w:rPr>
+          <w:sz w:val="24"/>
+        </w:rPr>
+        <w:t xml:space="preserve">This page is used by organizations to create new events for students to view and RSVP to. The organization </w:t>
+      </w:r>
+      <w:bookmarkEnd w:id="16"/>
+      <w:r>
+        <w:rPr>
+          <w:sz w:val="24"/>
+        </w:rPr>
+        <w:t xml:space="preserve">can select date and time for the event so that it can properly apply the event to the calendar. The website input shall be hyperlinked to from the event in the upcoming events section of the home page. </w:t>
+      </w:r>
+    </w:p>
+    <w:p/>
+    <w:p>
+      <w:pPr>
         <w:pStyle w:val="Heading2"/>
-        <w:spacing w:after="300"/>
-      </w:pPr>
-      <w:r>
-        <w:t>Event Modal</w:t>
+      </w:pPr>
+      <w:r>
+        <w:t>4.4 Organization Page</w:t>
+      </w:r>
+    </w:p>
+    <w:p>
+      <w:pPr>
+        <w:pStyle w:val="Heading2"/>
+        <w:spacing w:after="300"/>
+      </w:pPr>
+      <w:bookmarkStart w:id="17" w:name="_Toc450561863"/>
+    </w:p>
+    <w:p>
+      <w:pPr>
+        <w:pStyle w:val="Heading2"/>
+        <w:spacing w:after="300"/>
+      </w:pPr>
+      <w:bookmarkStart w:id="18" w:name="_GoBack"/>
+      <w:bookmarkEnd w:id="18"/>
+      <w:r>
+        <w:t>Create Private Event Modal</w:t>
       </w:r>
       <w:bookmarkEnd w:id="17"/>
-    </w:p>
-    <w:p/>
-    <w:p>
-      <w:pPr>
-        <w:pStyle w:val="Heading2"/>
-        <w:spacing w:after="300"/>
-      </w:pPr>
-      <w:bookmarkStart w:id="18" w:name="_Toc450561863"/>
-      <w:r>
-        <w:t>Create Private Event Modal</w:t>
-      </w:r>
-      <w:bookmarkEnd w:id="18"/>
     </w:p>
     <w:p/>
     <w:p>
@@ -6438,6 +6495,7 @@
   <w:rsids>
     <w:rsidRoot w:val="00581D7C"/>
     <w:rsid w:val="000A78B8"/>
+    <w:rsid w:val="00444629"/>
     <w:rsid w:val="00581D7C"/>
   </w:rsids>
   <m:mathPr>
@@ -7406,7 +7464,7 @@
 <file path=customXml/item1.xml><?xml version="1.0" encoding="utf-8"?>
 <CoverPageProperties xmlns="http://schemas.microsoft.com/office/2006/coverPageProps">
   <PublishDate/>
-  <Abstract> Matthew Castaldini, Kathleen Napier, Ian Tammis, Hanan Jalnko </Abstract>
+  <Abstract> Matthew Castaldini, Kathleen Napier, Ian Timmis, Hanan Jalnko </Abstract>
   <CompanyAddress/>
   <CompanyPhone/>
   <CompanyFax/>
@@ -7444,7 +7502,7 @@
 </file>
 
 <file path=customXml/itemProps3.xml><?xml version="1.0" encoding="utf-8"?>
-<ds:datastoreItem xmlns:ds="http://schemas.openxmlformats.org/officeDocument/2006/customXml" ds:itemID="{CC01BF86-6057-4625-B289-229C5B6336BA}">
+<ds:datastoreItem xmlns:ds="http://schemas.openxmlformats.org/officeDocument/2006/customXml" ds:itemID="{694119EA-233A-41CA-8A01-468F740572CD}">
   <ds:schemaRefs>
     <ds:schemaRef ds:uri="http://schemas.openxmlformats.org/officeDocument/2006/bibliography"/>
   </ds:schemaRefs>

</xml_diff>

<commit_message>
Minor update to design spec.
</commit_message>
<xml_diff>
--- a/LTU Billboard - Design Spec.docx
+++ b/LTU Billboard - Design Spec.docx
@@ -243,6 +243,8 @@
           <w:r>
             <w:t>Table of Contents</w:t>
           </w:r>
+          <w:bookmarkStart w:id="0" w:name="_GoBack"/>
+          <w:bookmarkEnd w:id="0"/>
         </w:p>
         <w:p>
           <w:pPr>
@@ -266,7 +268,7 @@
           <w:r>
             <w:fldChar w:fldCharType="separate"/>
           </w:r>
-          <w:hyperlink w:anchor="_Toc450575292" w:history="1">
+          <w:hyperlink w:anchor="_Toc450575832" w:history="1">
             <w:r>
               <w:rPr>
                 <w:rStyle w:val="Hyperlink"/>
@@ -293,7 +295,7 @@
                 <w:noProof/>
                 <w:webHidden/>
               </w:rPr>
-              <w:instrText xml:space="preserve"> PAGEREF _Toc450575292 \h </w:instrText>
+              <w:instrText xml:space="preserve"> PAGEREF _Toc450575832 \h </w:instrText>
             </w:r>
             <w:r>
               <w:rPr>
@@ -338,7 +340,7 @@
               <w:szCs w:val="22"/>
             </w:rPr>
           </w:pPr>
-          <w:hyperlink w:anchor="_Toc450575293" w:history="1">
+          <w:hyperlink w:anchor="_Toc450575833" w:history="1">
             <w:r>
               <w:rPr>
                 <w:rStyle w:val="Hyperlink"/>
@@ -365,7 +367,7 @@
                 <w:noProof/>
                 <w:webHidden/>
               </w:rPr>
-              <w:instrText xml:space="preserve"> PAGEREF _Toc450575293 \h </w:instrText>
+              <w:instrText xml:space="preserve"> PAGEREF _Toc450575833 \h </w:instrText>
             </w:r>
             <w:r>
               <w:rPr>
@@ -410,7 +412,7 @@
               <w:szCs w:val="22"/>
             </w:rPr>
           </w:pPr>
-          <w:hyperlink w:anchor="_Toc450575294" w:history="1">
+          <w:hyperlink w:anchor="_Toc450575834" w:history="1">
             <w:r>
               <w:rPr>
                 <w:rStyle w:val="Hyperlink"/>
@@ -437,7 +439,7 @@
                 <w:noProof/>
                 <w:webHidden/>
               </w:rPr>
-              <w:instrText xml:space="preserve"> PAGEREF _Toc450575294 \h </w:instrText>
+              <w:instrText xml:space="preserve"> PAGEREF _Toc450575834 \h </w:instrText>
             </w:r>
             <w:r>
               <w:rPr>
@@ -481,7 +483,7 @@
               <w:szCs w:val="22"/>
             </w:rPr>
           </w:pPr>
-          <w:hyperlink w:anchor="_Toc450575295" w:history="1">
+          <w:hyperlink w:anchor="_Toc450575835" w:history="1">
             <w:r>
               <w:rPr>
                 <w:rStyle w:val="Hyperlink"/>
@@ -508,7 +510,7 @@
                 <w:noProof/>
                 <w:webHidden/>
               </w:rPr>
-              <w:instrText xml:space="preserve"> PAGEREF _Toc450575295 \h </w:instrText>
+              <w:instrText xml:space="preserve"> PAGEREF _Toc450575835 \h </w:instrText>
             </w:r>
             <w:r>
               <w:rPr>
@@ -553,7 +555,7 @@
               <w:szCs w:val="22"/>
             </w:rPr>
           </w:pPr>
-          <w:hyperlink w:anchor="_Toc450575296" w:history="1">
+          <w:hyperlink w:anchor="_Toc450575836" w:history="1">
             <w:r>
               <w:rPr>
                 <w:rStyle w:val="Hyperlink"/>
@@ -580,7 +582,7 @@
                 <w:noProof/>
                 <w:webHidden/>
               </w:rPr>
-              <w:instrText xml:space="preserve"> PAGEREF _Toc450575296 \h </w:instrText>
+              <w:instrText xml:space="preserve"> PAGEREF _Toc450575836 \h </w:instrText>
             </w:r>
             <w:r>
               <w:rPr>
@@ -625,7 +627,7 @@
               <w:szCs w:val="22"/>
             </w:rPr>
           </w:pPr>
-          <w:hyperlink w:anchor="_Toc450575297" w:history="1">
+          <w:hyperlink w:anchor="_Toc450575837" w:history="1">
             <w:r>
               <w:rPr>
                 <w:rStyle w:val="Hyperlink"/>
@@ -652,7 +654,7 @@
                 <w:noProof/>
                 <w:webHidden/>
               </w:rPr>
-              <w:instrText xml:space="preserve"> PAGEREF _Toc450575297 \h </w:instrText>
+              <w:instrText xml:space="preserve"> PAGEREF _Toc450575837 \h </w:instrText>
             </w:r>
             <w:r>
               <w:rPr>
@@ -697,7 +699,7 @@
               <w:szCs w:val="22"/>
             </w:rPr>
           </w:pPr>
-          <w:hyperlink w:anchor="_Toc450575298" w:history="1">
+          <w:hyperlink w:anchor="_Toc450575838" w:history="1">
             <w:r>
               <w:rPr>
                 <w:rStyle w:val="Hyperlink"/>
@@ -724,7 +726,7 @@
                 <w:noProof/>
                 <w:webHidden/>
               </w:rPr>
-              <w:instrText xml:space="preserve"> PAGEREF _Toc450575298 \h </w:instrText>
+              <w:instrText xml:space="preserve"> PAGEREF _Toc450575838 \h </w:instrText>
             </w:r>
             <w:r>
               <w:rPr>
@@ -769,7 +771,7 @@
               <w:szCs w:val="22"/>
             </w:rPr>
           </w:pPr>
-          <w:hyperlink w:anchor="_Toc450575299" w:history="1">
+          <w:hyperlink w:anchor="_Toc450575839" w:history="1">
             <w:r>
               <w:rPr>
                 <w:rStyle w:val="Hyperlink"/>
@@ -796,7 +798,7 @@
                 <w:noProof/>
                 <w:webHidden/>
               </w:rPr>
-              <w:instrText xml:space="preserve"> PAGEREF _Toc450575299 \h </w:instrText>
+              <w:instrText xml:space="preserve"> PAGEREF _Toc450575839 \h </w:instrText>
             </w:r>
             <w:r>
               <w:rPr>
@@ -827,7 +829,6 @@
             </w:r>
           </w:hyperlink>
         </w:p>
-        <w:bookmarkStart w:id="0" w:name="_GoBack"/>
         <w:p>
           <w:pPr>
             <w:pStyle w:val="TOC1"/>
@@ -841,248 +842,13 @@
               <w:szCs w:val="22"/>
             </w:rPr>
           </w:pPr>
-          <w:r>
-            <w:rPr>
-              <w:rStyle w:val="Hyperlink"/>
-              <w:noProof/>
-            </w:rPr>
-            <w:fldChar w:fldCharType="begin"/>
-          </w:r>
-          <w:r>
-            <w:rPr>
-              <w:rStyle w:val="Hyperlink"/>
-              <w:noProof/>
-            </w:rPr>
-            <w:instrText xml:space="preserve"> </w:instrText>
-          </w:r>
-          <w:r>
-            <w:rPr>
-              <w:noProof/>
-            </w:rPr>
-            <w:instrText>HYPERLINK \l "_Toc450575300"</w:instrText>
-          </w:r>
-          <w:r>
-            <w:rPr>
-              <w:rStyle w:val="Hyperlink"/>
-              <w:noProof/>
-            </w:rPr>
-            <w:instrText xml:space="preserve"> </w:instrText>
-          </w:r>
-          <w:r>
-            <w:rPr>
-              <w:rStyle w:val="Hyperlink"/>
-              <w:noProof/>
-            </w:rPr>
-          </w:r>
-          <w:r>
-            <w:rPr>
-              <w:rStyle w:val="Hyperlink"/>
-              <w:noProof/>
-            </w:rPr>
-            <w:fldChar w:fldCharType="separate"/>
-          </w:r>
-          <w:r>
-            <w:rPr>
-              <w:rStyle w:val="Hyperlink"/>
-              <w:noProof/>
-            </w:rPr>
-            <w:t>3 Technology Rationale</w:t>
-          </w:r>
-          <w:r>
-            <w:rPr>
-              <w:noProof/>
-              <w:webHidden/>
-            </w:rPr>
-            <w:tab/>
-          </w:r>
-          <w:r>
-            <w:rPr>
-              <w:noProof/>
-              <w:webHidden/>
-            </w:rPr>
-            <w:fldChar w:fldCharType="begin"/>
-          </w:r>
-          <w:r>
-            <w:rPr>
-              <w:noProof/>
-              <w:webHidden/>
-            </w:rPr>
-            <w:instrText xml:space="preserve"> PAGEREF _Toc450575300 \h </w:instrText>
-          </w:r>
-          <w:r>
-            <w:rPr>
-              <w:noProof/>
-              <w:webHidden/>
-            </w:rPr>
-          </w:r>
-          <w:r>
-            <w:rPr>
-              <w:noProof/>
-              <w:webHidden/>
-            </w:rPr>
-            <w:fldChar w:fldCharType="separate"/>
-          </w:r>
-          <w:r>
-            <w:rPr>
-              <w:noProof/>
-              <w:webHidden/>
-            </w:rPr>
-            <w:t>5</w:t>
-          </w:r>
-          <w:r>
-            <w:rPr>
-              <w:noProof/>
-              <w:webHidden/>
-            </w:rPr>
-            <w:fldChar w:fldCharType="end"/>
-          </w:r>
-          <w:r>
-            <w:rPr>
-              <w:rStyle w:val="Hyperlink"/>
-              <w:noProof/>
-            </w:rPr>
-            <w:fldChar w:fldCharType="end"/>
-          </w:r>
-        </w:p>
-        <w:bookmarkEnd w:id="0"/>
-        <w:p>
-          <w:pPr>
-            <w:pStyle w:val="TOC2"/>
-            <w:tabs>
-              <w:tab w:val="right" w:leader="dot" w:pos="8630"/>
-            </w:tabs>
-            <w:rPr>
-              <w:rFonts w:asciiTheme="minorHAnsi" w:eastAsiaTheme="minorEastAsia" w:hAnsiTheme="minorHAnsi" w:cstheme="minorBidi"/>
-              <w:smallCaps w:val="0"/>
-              <w:noProof/>
-              <w:sz w:val="22"/>
-              <w:szCs w:val="22"/>
-            </w:rPr>
-          </w:pPr>
-          <w:r>
-            <w:rPr>
-              <w:rStyle w:val="Hyperlink"/>
-              <w:noProof/>
-            </w:rPr>
-            <w:fldChar w:fldCharType="begin"/>
-          </w:r>
-          <w:r>
-            <w:rPr>
-              <w:rStyle w:val="Hyperlink"/>
-              <w:noProof/>
-            </w:rPr>
-            <w:instrText xml:space="preserve"> </w:instrText>
-          </w:r>
-          <w:r>
-            <w:rPr>
-              <w:noProof/>
-            </w:rPr>
-            <w:instrText>HYPERLINK \l "_Toc450575301"</w:instrText>
-          </w:r>
-          <w:r>
-            <w:rPr>
-              <w:rStyle w:val="Hyperlink"/>
-              <w:noProof/>
-            </w:rPr>
-            <w:instrText xml:space="preserve"> </w:instrText>
-          </w:r>
-          <w:r>
-            <w:rPr>
-              <w:rStyle w:val="Hyperlink"/>
-              <w:noProof/>
-            </w:rPr>
-          </w:r>
-          <w:r>
-            <w:rPr>
-              <w:rStyle w:val="Hyperlink"/>
-              <w:noProof/>
-            </w:rPr>
-            <w:fldChar w:fldCharType="separate"/>
-          </w:r>
-          <w:r>
-            <w:rPr>
-              <w:rStyle w:val="Hyperlink"/>
-              <w:noProof/>
-            </w:rPr>
-            <w:t>3.1 Frontend Technologies</w:t>
-          </w:r>
-          <w:r>
-            <w:rPr>
-              <w:noProof/>
-              <w:webHidden/>
-            </w:rPr>
-            <w:tab/>
-          </w:r>
-          <w:r>
-            <w:rPr>
-              <w:noProof/>
-              <w:webHidden/>
-            </w:rPr>
-            <w:fldChar w:fldCharType="begin"/>
-          </w:r>
-          <w:r>
-            <w:rPr>
-              <w:noProof/>
-              <w:webHidden/>
-            </w:rPr>
-            <w:instrText xml:space="preserve"> PAGEREF _Toc450575301 \h </w:instrText>
-          </w:r>
-          <w:r>
-            <w:rPr>
-              <w:noProof/>
-              <w:webHidden/>
-            </w:rPr>
-          </w:r>
-          <w:r>
-            <w:rPr>
-              <w:noProof/>
-              <w:webHidden/>
-            </w:rPr>
-            <w:fldChar w:fldCharType="separate"/>
-          </w:r>
-          <w:r>
-            <w:rPr>
-              <w:noProof/>
-              <w:webHidden/>
-            </w:rPr>
-            <w:t>5</w:t>
-          </w:r>
-          <w:r>
-            <w:rPr>
-              <w:noProof/>
-              <w:webHidden/>
-            </w:rPr>
-            <w:fldChar w:fldCharType="end"/>
-          </w:r>
-          <w:r>
-            <w:rPr>
-              <w:rStyle w:val="Hyperlink"/>
-              <w:noProof/>
-            </w:rPr>
-            <w:fldChar w:fldCharType="end"/>
-          </w:r>
-        </w:p>
-        <w:p>
-          <w:pPr>
-            <w:pStyle w:val="TOC2"/>
-            <w:tabs>
-              <w:tab w:val="right" w:leader="dot" w:pos="8630"/>
-            </w:tabs>
-            <w:rPr>
-              <w:rFonts w:asciiTheme="minorHAnsi" w:eastAsiaTheme="minorEastAsia" w:hAnsiTheme="minorHAnsi" w:cstheme="minorBidi"/>
-              <w:smallCaps w:val="0"/>
-              <w:noProof/>
-              <w:sz w:val="22"/>
-              <w:szCs w:val="22"/>
-            </w:rPr>
-          </w:pPr>
-          <w:hyperlink w:anchor="_Toc450575302" w:history="1">
+          <w:hyperlink w:anchor="_Toc450575840" w:history="1">
             <w:r>
               <w:rPr>
                 <w:rStyle w:val="Hyperlink"/>
                 <w:noProof/>
               </w:rPr>
-              <w:t>3.2 Backend Technologies</w:t>
+              <w:t>3 Technology Rationale</w:t>
             </w:r>
             <w:r>
               <w:rPr>
@@ -1103,7 +869,7 @@
                 <w:noProof/>
                 <w:webHidden/>
               </w:rPr>
-              <w:instrText xml:space="preserve"> PAGEREF _Toc450575302 \h </w:instrText>
+              <w:instrText xml:space="preserve"> PAGEREF _Toc450575840 \h </w:instrText>
             </w:r>
             <w:r>
               <w:rPr>
@@ -1123,7 +889,7 @@
                 <w:noProof/>
                 <w:webHidden/>
               </w:rPr>
-              <w:t>6</w:t>
+              <w:t>5</w:t>
             </w:r>
             <w:r>
               <w:rPr>
@@ -1148,13 +914,13 @@
               <w:szCs w:val="22"/>
             </w:rPr>
           </w:pPr>
-          <w:hyperlink w:anchor="_Toc450575303" w:history="1">
+          <w:hyperlink w:anchor="_Toc450575841" w:history="1">
             <w:r>
               <w:rPr>
                 <w:rStyle w:val="Hyperlink"/>
                 <w:noProof/>
               </w:rPr>
-              <w:t>3.3 Collaboration</w:t>
+              <w:t>3.1 Frontend Technologies</w:t>
             </w:r>
             <w:r>
               <w:rPr>
@@ -1175,7 +941,7 @@
                 <w:noProof/>
                 <w:webHidden/>
               </w:rPr>
-              <w:instrText xml:space="preserve"> PAGEREF _Toc450575303 \h </w:instrText>
+              <w:instrText xml:space="preserve"> PAGEREF _Toc450575841 \h </w:instrText>
             </w:r>
             <w:r>
               <w:rPr>
@@ -1195,78 +961,7 @@
                 <w:noProof/>
                 <w:webHidden/>
               </w:rPr>
-              <w:t>6</w:t>
-            </w:r>
-            <w:r>
-              <w:rPr>
-                <w:noProof/>
-                <w:webHidden/>
-              </w:rPr>
-              <w:fldChar w:fldCharType="end"/>
-            </w:r>
-          </w:hyperlink>
-        </w:p>
-        <w:p>
-          <w:pPr>
-            <w:pStyle w:val="TOC1"/>
-            <w:rPr>
-              <w:rFonts w:asciiTheme="minorHAnsi" w:eastAsiaTheme="minorEastAsia" w:hAnsiTheme="minorHAnsi" w:cstheme="minorBidi"/>
-              <w:b w:val="0"/>
-              <w:bCs w:val="0"/>
-              <w:caps w:val="0"/>
-              <w:noProof/>
-              <w:sz w:val="22"/>
-              <w:szCs w:val="22"/>
-            </w:rPr>
-          </w:pPr>
-          <w:hyperlink w:anchor="_Toc450575304" w:history="1">
-            <w:r>
-              <w:rPr>
-                <w:rStyle w:val="Hyperlink"/>
-                <w:noProof/>
-              </w:rPr>
-              <w:t>4 Web Interface</w:t>
-            </w:r>
-            <w:r>
-              <w:rPr>
-                <w:noProof/>
-                <w:webHidden/>
-              </w:rPr>
-              <w:tab/>
-            </w:r>
-            <w:r>
-              <w:rPr>
-                <w:noProof/>
-                <w:webHidden/>
-              </w:rPr>
-              <w:fldChar w:fldCharType="begin"/>
-            </w:r>
-            <w:r>
-              <w:rPr>
-                <w:noProof/>
-                <w:webHidden/>
-              </w:rPr>
-              <w:instrText xml:space="preserve"> PAGEREF _Toc450575304 \h </w:instrText>
-            </w:r>
-            <w:r>
-              <w:rPr>
-                <w:noProof/>
-                <w:webHidden/>
-              </w:rPr>
-            </w:r>
-            <w:r>
-              <w:rPr>
-                <w:noProof/>
-                <w:webHidden/>
-              </w:rPr>
-              <w:fldChar w:fldCharType="separate"/>
-            </w:r>
-            <w:r>
-              <w:rPr>
-                <w:noProof/>
-                <w:webHidden/>
-              </w:rPr>
-              <w:t>7</w:t>
+              <w:t>5</w:t>
             </w:r>
             <w:r>
               <w:rPr>
@@ -1291,13 +986,13 @@
               <w:szCs w:val="22"/>
             </w:rPr>
           </w:pPr>
-          <w:hyperlink w:anchor="_Toc450575305" w:history="1">
+          <w:hyperlink w:anchor="_Toc450575842" w:history="1">
             <w:r>
               <w:rPr>
                 <w:rStyle w:val="Hyperlink"/>
                 <w:noProof/>
               </w:rPr>
-              <w:t>4.1 Home Page</w:t>
+              <w:t>3.2 Backend Technologies</w:t>
             </w:r>
             <w:r>
               <w:rPr>
@@ -1318,7 +1013,7 @@
                 <w:noProof/>
                 <w:webHidden/>
               </w:rPr>
-              <w:instrText xml:space="preserve"> PAGEREF _Toc450575305 \h </w:instrText>
+              <w:instrText xml:space="preserve"> PAGEREF _Toc450575842 \h </w:instrText>
             </w:r>
             <w:r>
               <w:rPr>
@@ -1338,7 +1033,7 @@
                 <w:noProof/>
                 <w:webHidden/>
               </w:rPr>
-              <w:t>7</w:t>
+              <w:t>6</w:t>
             </w:r>
             <w:r>
               <w:rPr>
@@ -1363,13 +1058,13 @@
               <w:szCs w:val="22"/>
             </w:rPr>
           </w:pPr>
-          <w:hyperlink w:anchor="_Toc450575306" w:history="1">
+          <w:hyperlink w:anchor="_Toc450575843" w:history="1">
             <w:r>
               <w:rPr>
                 <w:rStyle w:val="Hyperlink"/>
                 <w:noProof/>
               </w:rPr>
-              <w:t>4.2 Login/Create Account Modal</w:t>
+              <w:t>3.3 Collaboration</w:t>
             </w:r>
             <w:r>
               <w:rPr>
@@ -1390,7 +1085,7 @@
                 <w:noProof/>
                 <w:webHidden/>
               </w:rPr>
-              <w:instrText xml:space="preserve"> PAGEREF _Toc450575306 \h </w:instrText>
+              <w:instrText xml:space="preserve"> PAGEREF _Toc450575843 \h </w:instrText>
             </w:r>
             <w:r>
               <w:rPr>
@@ -1410,7 +1105,78 @@
                 <w:noProof/>
                 <w:webHidden/>
               </w:rPr>
-              <w:t>9</w:t>
+              <w:t>6</w:t>
+            </w:r>
+            <w:r>
+              <w:rPr>
+                <w:noProof/>
+                <w:webHidden/>
+              </w:rPr>
+              <w:fldChar w:fldCharType="end"/>
+            </w:r>
+          </w:hyperlink>
+        </w:p>
+        <w:p>
+          <w:pPr>
+            <w:pStyle w:val="TOC1"/>
+            <w:rPr>
+              <w:rFonts w:asciiTheme="minorHAnsi" w:eastAsiaTheme="minorEastAsia" w:hAnsiTheme="minorHAnsi" w:cstheme="minorBidi"/>
+              <w:b w:val="0"/>
+              <w:bCs w:val="0"/>
+              <w:caps w:val="0"/>
+              <w:noProof/>
+              <w:sz w:val="22"/>
+              <w:szCs w:val="22"/>
+            </w:rPr>
+          </w:pPr>
+          <w:hyperlink w:anchor="_Toc450575844" w:history="1">
+            <w:r>
+              <w:rPr>
+                <w:rStyle w:val="Hyperlink"/>
+                <w:noProof/>
+              </w:rPr>
+              <w:t>4 Web Interface</w:t>
+            </w:r>
+            <w:r>
+              <w:rPr>
+                <w:noProof/>
+                <w:webHidden/>
+              </w:rPr>
+              <w:tab/>
+            </w:r>
+            <w:r>
+              <w:rPr>
+                <w:noProof/>
+                <w:webHidden/>
+              </w:rPr>
+              <w:fldChar w:fldCharType="begin"/>
+            </w:r>
+            <w:r>
+              <w:rPr>
+                <w:noProof/>
+                <w:webHidden/>
+              </w:rPr>
+              <w:instrText xml:space="preserve"> PAGEREF _Toc450575844 \h </w:instrText>
+            </w:r>
+            <w:r>
+              <w:rPr>
+                <w:noProof/>
+                <w:webHidden/>
+              </w:rPr>
+            </w:r>
+            <w:r>
+              <w:rPr>
+                <w:noProof/>
+                <w:webHidden/>
+              </w:rPr>
+              <w:fldChar w:fldCharType="separate"/>
+            </w:r>
+            <w:r>
+              <w:rPr>
+                <w:noProof/>
+                <w:webHidden/>
+              </w:rPr>
+              <w:t>7</w:t>
             </w:r>
             <w:r>
               <w:rPr>
@@ -1435,13 +1201,13 @@
               <w:szCs w:val="22"/>
             </w:rPr>
           </w:pPr>
-          <w:hyperlink w:anchor="_Toc450575307" w:history="1">
+          <w:hyperlink w:anchor="_Toc450575845" w:history="1">
             <w:r>
               <w:rPr>
                 <w:rStyle w:val="Hyperlink"/>
                 <w:noProof/>
               </w:rPr>
-              <w:t>4.3 Create Event Page</w:t>
+              <w:t>4.1 Home Page</w:t>
             </w:r>
             <w:r>
               <w:rPr>
@@ -1462,7 +1228,7 @@
                 <w:noProof/>
                 <w:webHidden/>
               </w:rPr>
-              <w:instrText xml:space="preserve"> PAGEREF _Toc450575307 \h </w:instrText>
+              <w:instrText xml:space="preserve"> PAGEREF _Toc450575845 \h </w:instrText>
             </w:r>
             <w:r>
               <w:rPr>
@@ -1482,7 +1248,7 @@
                 <w:noProof/>
                 <w:webHidden/>
               </w:rPr>
-              <w:t>13</w:t>
+              <w:t>7</w:t>
             </w:r>
             <w:r>
               <w:rPr>
@@ -1507,13 +1273,13 @@
               <w:szCs w:val="22"/>
             </w:rPr>
           </w:pPr>
-          <w:hyperlink w:anchor="_Toc450575308" w:history="1">
+          <w:hyperlink w:anchor="_Toc450575846" w:history="1">
             <w:r>
               <w:rPr>
                 <w:rStyle w:val="Hyperlink"/>
                 <w:noProof/>
               </w:rPr>
-              <w:t>Event Page</w:t>
+              <w:t>4.2 Login/Create Account Modal</w:t>
             </w:r>
             <w:r>
               <w:rPr>
@@ -1534,7 +1300,7 @@
                 <w:noProof/>
                 <w:webHidden/>
               </w:rPr>
-              <w:instrText xml:space="preserve"> PAGEREF _Toc450575308 \h </w:instrText>
+              <w:instrText xml:space="preserve"> PAGEREF _Toc450575846 \h </w:instrText>
             </w:r>
             <w:r>
               <w:rPr>
@@ -1554,7 +1320,7 @@
                 <w:noProof/>
                 <w:webHidden/>
               </w:rPr>
-              <w:t>13</w:t>
+              <w:t>9</w:t>
             </w:r>
             <w:r>
               <w:rPr>
@@ -1579,13 +1345,13 @@
               <w:szCs w:val="22"/>
             </w:rPr>
           </w:pPr>
-          <w:hyperlink w:anchor="_Toc450575309" w:history="1">
+          <w:hyperlink w:anchor="_Toc450575847" w:history="1">
             <w:r>
               <w:rPr>
                 <w:rStyle w:val="Hyperlink"/>
                 <w:noProof/>
               </w:rPr>
-              <w:t>4.4 Organization Page</w:t>
+              <w:t>4.3 Create Event Page</w:t>
             </w:r>
             <w:r>
               <w:rPr>
@@ -1606,7 +1372,7 @@
                 <w:noProof/>
                 <w:webHidden/>
               </w:rPr>
-              <w:instrText xml:space="preserve"> PAGEREF _Toc450575309 \h </w:instrText>
+              <w:instrText xml:space="preserve"> PAGEREF _Toc450575847 \h </w:instrText>
             </w:r>
             <w:r>
               <w:rPr>
@@ -1626,7 +1392,7 @@
                 <w:noProof/>
                 <w:webHidden/>
               </w:rPr>
-              <w:t>14</w:t>
+              <w:t>13</w:t>
             </w:r>
             <w:r>
               <w:rPr>
@@ -1651,13 +1417,13 @@
               <w:szCs w:val="22"/>
             </w:rPr>
           </w:pPr>
-          <w:hyperlink w:anchor="_Toc450575310" w:history="1">
+          <w:hyperlink w:anchor="_Toc450575848" w:history="1">
             <w:r>
               <w:rPr>
                 <w:rStyle w:val="Hyperlink"/>
                 <w:noProof/>
               </w:rPr>
-              <w:t>4.5 Private Event Modal</w:t>
+              <w:t>4.4 Organization Page</w:t>
             </w:r>
             <w:r>
               <w:rPr>
@@ -1678,7 +1444,7 @@
                 <w:noProof/>
                 <w:webHidden/>
               </w:rPr>
-              <w:instrText xml:space="preserve"> PAGEREF _Toc450575310 \h </w:instrText>
+              <w:instrText xml:space="preserve"> PAGEREF _Toc450575848 \h </w:instrText>
             </w:r>
             <w:r>
               <w:rPr>
@@ -1698,7 +1464,7 @@
                 <w:noProof/>
                 <w:webHidden/>
               </w:rPr>
-              <w:t>16</w:t>
+              <w:t>14</w:t>
             </w:r>
             <w:r>
               <w:rPr>
@@ -1723,13 +1489,13 @@
               <w:szCs w:val="22"/>
             </w:rPr>
           </w:pPr>
-          <w:hyperlink w:anchor="_Toc450575311" w:history="1">
+          <w:hyperlink w:anchor="_Toc450575849" w:history="1">
             <w:r>
               <w:rPr>
                 <w:rStyle w:val="Hyperlink"/>
                 <w:noProof/>
               </w:rPr>
-              <w:t>4.6 Administration Dashboard</w:t>
+              <w:t>4.5 Private Event Modal</w:t>
             </w:r>
             <w:r>
               <w:rPr>
@@ -1750,7 +1516,7 @@
                 <w:noProof/>
                 <w:webHidden/>
               </w:rPr>
-              <w:instrText xml:space="preserve"> PAGEREF _Toc450575311 \h </w:instrText>
+              <w:instrText xml:space="preserve"> PAGEREF _Toc450575849 \h </w:instrText>
             </w:r>
             <w:r>
               <w:rPr>
@@ -1770,7 +1536,7 @@
                 <w:noProof/>
                 <w:webHidden/>
               </w:rPr>
-              <w:t>17</w:t>
+              <w:t>16</w:t>
             </w:r>
             <w:r>
               <w:rPr>
@@ -1795,13 +1561,13 @@
               <w:szCs w:val="22"/>
             </w:rPr>
           </w:pPr>
-          <w:hyperlink w:anchor="_Toc450575312" w:history="1">
+          <w:hyperlink w:anchor="_Toc450575850" w:history="1">
             <w:r>
               <w:rPr>
                 <w:rStyle w:val="Hyperlink"/>
                 <w:noProof/>
               </w:rPr>
-              <w:t>4.7 Event Modal</w:t>
+              <w:t>4.6 Administration Dashboard</w:t>
             </w:r>
             <w:r>
               <w:rPr>
@@ -1822,7 +1588,7 @@
                 <w:noProof/>
                 <w:webHidden/>
               </w:rPr>
-              <w:instrText xml:space="preserve"> PAGEREF _Toc450575312 \h </w:instrText>
+              <w:instrText xml:space="preserve"> PAGEREF _Toc450575850 \h </w:instrText>
             </w:r>
             <w:r>
               <w:rPr>
@@ -1842,7 +1608,7 @@
                 <w:noProof/>
                 <w:webHidden/>
               </w:rPr>
-              <w:t>18</w:t>
+              <w:t>17</w:t>
             </w:r>
             <w:r>
               <w:rPr>
@@ -1867,13 +1633,13 @@
               <w:szCs w:val="22"/>
             </w:rPr>
           </w:pPr>
-          <w:hyperlink w:anchor="_Toc450575313" w:history="1">
+          <w:hyperlink w:anchor="_Toc450575851" w:history="1">
             <w:r>
               <w:rPr>
                 <w:rStyle w:val="Hyperlink"/>
                 <w:noProof/>
               </w:rPr>
-              <w:t>4.8 Account Settings:</w:t>
+              <w:t>4.7 Event Modal</w:t>
             </w:r>
             <w:r>
               <w:rPr>
@@ -1894,7 +1660,7 @@
                 <w:noProof/>
                 <w:webHidden/>
               </w:rPr>
-              <w:instrText xml:space="preserve"> PAGEREF _Toc450575313 \h </w:instrText>
+              <w:instrText xml:space="preserve"> PAGEREF _Toc450575851 \h </w:instrText>
             </w:r>
             <w:r>
               <w:rPr>
@@ -1914,78 +1680,7 @@
                 <w:noProof/>
                 <w:webHidden/>
               </w:rPr>
-              <w:t>19</w:t>
-            </w:r>
-            <w:r>
-              <w:rPr>
-                <w:noProof/>
-                <w:webHidden/>
-              </w:rPr>
-              <w:fldChar w:fldCharType="end"/>
-            </w:r>
-          </w:hyperlink>
-        </w:p>
-        <w:p>
-          <w:pPr>
-            <w:pStyle w:val="TOC1"/>
-            <w:rPr>
-              <w:rFonts w:asciiTheme="minorHAnsi" w:eastAsiaTheme="minorEastAsia" w:hAnsiTheme="minorHAnsi" w:cstheme="minorBidi"/>
-              <w:b w:val="0"/>
-              <w:bCs w:val="0"/>
-              <w:caps w:val="0"/>
-              <w:noProof/>
-              <w:sz w:val="22"/>
-              <w:szCs w:val="22"/>
-            </w:rPr>
-          </w:pPr>
-          <w:hyperlink w:anchor="_Toc450575314" w:history="1">
-            <w:r>
-              <w:rPr>
-                <w:rStyle w:val="Hyperlink"/>
-                <w:noProof/>
-              </w:rPr>
-              <w:t>5 Technical Drawings</w:t>
-            </w:r>
-            <w:r>
-              <w:rPr>
-                <w:noProof/>
-                <w:webHidden/>
-              </w:rPr>
-              <w:tab/>
-            </w:r>
-            <w:r>
-              <w:rPr>
-                <w:noProof/>
-                <w:webHidden/>
-              </w:rPr>
-              <w:fldChar w:fldCharType="begin"/>
-            </w:r>
-            <w:r>
-              <w:rPr>
-                <w:noProof/>
-                <w:webHidden/>
-              </w:rPr>
-              <w:instrText xml:space="preserve"> PAGEREF _Toc450575314 \h </w:instrText>
-            </w:r>
-            <w:r>
-              <w:rPr>
-                <w:noProof/>
-                <w:webHidden/>
-              </w:rPr>
-            </w:r>
-            <w:r>
-              <w:rPr>
-                <w:noProof/>
-                <w:webHidden/>
-              </w:rPr>
-              <w:fldChar w:fldCharType="separate"/>
-            </w:r>
-            <w:r>
-              <w:rPr>
-                <w:noProof/>
-                <w:webHidden/>
-              </w:rPr>
-              <w:t>20</w:t>
+              <w:t>18</w:t>
             </w:r>
             <w:r>
               <w:rPr>
@@ -2010,12 +1705,155 @@
               <w:szCs w:val="22"/>
             </w:rPr>
           </w:pPr>
-          <w:hyperlink w:anchor="_Toc450575315" w:history="1">
+          <w:hyperlink w:anchor="_Toc450575852" w:history="1">
             <w:r>
               <w:rPr>
                 <w:rStyle w:val="Hyperlink"/>
                 <w:noProof/>
               </w:rPr>
+              <w:t>4.8 Account Settings:</w:t>
+            </w:r>
+            <w:r>
+              <w:rPr>
+                <w:noProof/>
+                <w:webHidden/>
+              </w:rPr>
+              <w:tab/>
+            </w:r>
+            <w:r>
+              <w:rPr>
+                <w:noProof/>
+                <w:webHidden/>
+              </w:rPr>
+              <w:fldChar w:fldCharType="begin"/>
+            </w:r>
+            <w:r>
+              <w:rPr>
+                <w:noProof/>
+                <w:webHidden/>
+              </w:rPr>
+              <w:instrText xml:space="preserve"> PAGEREF _Toc450575852 \h </w:instrText>
+            </w:r>
+            <w:r>
+              <w:rPr>
+                <w:noProof/>
+                <w:webHidden/>
+              </w:rPr>
+            </w:r>
+            <w:r>
+              <w:rPr>
+                <w:noProof/>
+                <w:webHidden/>
+              </w:rPr>
+              <w:fldChar w:fldCharType="separate"/>
+            </w:r>
+            <w:r>
+              <w:rPr>
+                <w:noProof/>
+                <w:webHidden/>
+              </w:rPr>
+              <w:t>19</w:t>
+            </w:r>
+            <w:r>
+              <w:rPr>
+                <w:noProof/>
+                <w:webHidden/>
+              </w:rPr>
+              <w:fldChar w:fldCharType="end"/>
+            </w:r>
+          </w:hyperlink>
+        </w:p>
+        <w:p>
+          <w:pPr>
+            <w:pStyle w:val="TOC1"/>
+            <w:rPr>
+              <w:rFonts w:asciiTheme="minorHAnsi" w:eastAsiaTheme="minorEastAsia" w:hAnsiTheme="minorHAnsi" w:cstheme="minorBidi"/>
+              <w:b w:val="0"/>
+              <w:bCs w:val="0"/>
+              <w:caps w:val="0"/>
+              <w:noProof/>
+              <w:sz w:val="22"/>
+              <w:szCs w:val="22"/>
+            </w:rPr>
+          </w:pPr>
+          <w:hyperlink w:anchor="_Toc450575853" w:history="1">
+            <w:r>
+              <w:rPr>
+                <w:rStyle w:val="Hyperlink"/>
+                <w:noProof/>
+              </w:rPr>
+              <w:t>5 Technical Drawings</w:t>
+            </w:r>
+            <w:r>
+              <w:rPr>
+                <w:noProof/>
+                <w:webHidden/>
+              </w:rPr>
+              <w:tab/>
+            </w:r>
+            <w:r>
+              <w:rPr>
+                <w:noProof/>
+                <w:webHidden/>
+              </w:rPr>
+              <w:fldChar w:fldCharType="begin"/>
+            </w:r>
+            <w:r>
+              <w:rPr>
+                <w:noProof/>
+                <w:webHidden/>
+              </w:rPr>
+              <w:instrText xml:space="preserve"> PAGEREF _Toc450575853 \h </w:instrText>
+            </w:r>
+            <w:r>
+              <w:rPr>
+                <w:noProof/>
+                <w:webHidden/>
+              </w:rPr>
+            </w:r>
+            <w:r>
+              <w:rPr>
+                <w:noProof/>
+                <w:webHidden/>
+              </w:rPr>
+              <w:fldChar w:fldCharType="separate"/>
+            </w:r>
+            <w:r>
+              <w:rPr>
+                <w:noProof/>
+                <w:webHidden/>
+              </w:rPr>
+              <w:t>20</w:t>
+            </w:r>
+            <w:r>
+              <w:rPr>
+                <w:noProof/>
+                <w:webHidden/>
+              </w:rPr>
+              <w:fldChar w:fldCharType="end"/>
+            </w:r>
+          </w:hyperlink>
+        </w:p>
+        <w:p>
+          <w:pPr>
+            <w:pStyle w:val="TOC2"/>
+            <w:tabs>
+              <w:tab w:val="right" w:leader="dot" w:pos="8630"/>
+            </w:tabs>
+            <w:rPr>
+              <w:rFonts w:asciiTheme="minorHAnsi" w:eastAsiaTheme="minorEastAsia" w:hAnsiTheme="minorHAnsi" w:cstheme="minorBidi"/>
+              <w:smallCaps w:val="0"/>
+              <w:noProof/>
+              <w:sz w:val="22"/>
+              <w:szCs w:val="22"/>
+            </w:rPr>
+          </w:pPr>
+          <w:hyperlink w:anchor="_Toc450575854" w:history="1">
+            <w:r>
+              <w:rPr>
+                <w:rStyle w:val="Hyperlink"/>
+                <w:noProof/>
+              </w:rPr>
               <w:t>5.1 Database Schema</w:t>
             </w:r>
             <w:r>
@@ -2037,7 +1875,7 @@
                 <w:noProof/>
                 <w:webHidden/>
               </w:rPr>
-              <w:instrText xml:space="preserve"> PAGEREF _Toc450575315 \h </w:instrText>
+              <w:instrText xml:space="preserve"> PAGEREF _Toc450575854 \h </w:instrText>
             </w:r>
             <w:r>
               <w:rPr>
@@ -2103,7 +1941,7 @@
         <w:pStyle w:val="Heading1"/>
         <w:spacing w:after="300" w:line="480" w:lineRule="auto"/>
       </w:pPr>
-      <w:bookmarkStart w:id="1" w:name="_Toc450575292"/>
+      <w:bookmarkStart w:id="1" w:name="_Toc450575832"/>
       <w:r>
         <w:lastRenderedPageBreak/>
         <w:t xml:space="preserve">1 </w:t>
@@ -2118,7 +1956,7 @@
         <w:pStyle w:val="Heading2"/>
         <w:spacing w:after="300" w:line="480" w:lineRule="auto"/>
       </w:pPr>
-      <w:bookmarkStart w:id="2" w:name="_Toc450575293"/>
+      <w:bookmarkStart w:id="2" w:name="_Toc450575833"/>
       <w:r>
         <w:t xml:space="preserve">1.1 </w:t>
       </w:r>
@@ -2181,7 +2019,7 @@
         <w:pStyle w:val="Heading2"/>
         <w:spacing w:after="300" w:line="480" w:lineRule="auto"/>
       </w:pPr>
-      <w:bookmarkStart w:id="3" w:name="_Toc450575294"/>
+      <w:bookmarkStart w:id="3" w:name="_Toc450575834"/>
       <w:r>
         <w:t>1.2 Vision / S</w:t>
       </w:r>
@@ -2214,7 +2052,7 @@
         <w:pStyle w:val="Heading1"/>
         <w:spacing w:after="300" w:line="480" w:lineRule="auto"/>
       </w:pPr>
-      <w:bookmarkStart w:id="4" w:name="_Toc450575295"/>
+      <w:bookmarkStart w:id="4" w:name="_Toc450575835"/>
       <w:r>
         <w:t>2 Functional objectives</w:t>
       </w:r>
@@ -2225,7 +2063,7 @@
         <w:pStyle w:val="Heading2"/>
         <w:spacing w:after="300" w:line="480" w:lineRule="auto"/>
       </w:pPr>
-      <w:bookmarkStart w:id="5" w:name="_Toc450575296"/>
+      <w:bookmarkStart w:id="5" w:name="_Toc450575836"/>
       <w:r>
         <w:t>2.1 Organization</w:t>
       </w:r>
@@ -2384,7 +2222,7 @@
         <w:pStyle w:val="Heading2"/>
         <w:spacing w:after="300" w:line="480" w:lineRule="auto"/>
       </w:pPr>
-      <w:bookmarkStart w:id="6" w:name="_Toc450575297"/>
+      <w:bookmarkStart w:id="6" w:name="_Toc450575837"/>
       <w:r>
         <w:t xml:space="preserve">2.2 </w:t>
       </w:r>
@@ -2564,7 +2402,7 @@
         <w:pStyle w:val="Heading2"/>
         <w:spacing w:after="300" w:line="480" w:lineRule="auto"/>
       </w:pPr>
-      <w:bookmarkStart w:id="7" w:name="_Toc450575298"/>
+      <w:bookmarkStart w:id="7" w:name="_Toc450575838"/>
       <w:r>
         <w:t xml:space="preserve">2.3 </w:t>
       </w:r>
@@ -2731,7 +2569,7 @@
         <w:pStyle w:val="Heading2"/>
         <w:spacing w:after="300" w:line="480" w:lineRule="auto"/>
       </w:pPr>
-      <w:bookmarkStart w:id="8" w:name="_Toc450575299"/>
+      <w:bookmarkStart w:id="8" w:name="_Toc450575839"/>
       <w:r>
         <w:t>2.4 Guest</w:t>
       </w:r>
@@ -2838,7 +2676,7 @@
         <w:pStyle w:val="Heading1"/>
         <w:spacing w:after="300" w:line="480" w:lineRule="auto"/>
       </w:pPr>
-      <w:bookmarkStart w:id="9" w:name="_Toc450575300"/>
+      <w:bookmarkStart w:id="9" w:name="_Toc450575840"/>
       <w:r>
         <w:t xml:space="preserve">3 </w:t>
       </w:r>
@@ -2855,7 +2693,7 @@
         <w:pStyle w:val="Heading2"/>
         <w:spacing w:after="300" w:line="480" w:lineRule="auto"/>
       </w:pPr>
-      <w:bookmarkStart w:id="10" w:name="_Toc450575301"/>
+      <w:bookmarkStart w:id="10" w:name="_Toc450575841"/>
       <w:r>
         <w:t>3.1 Frontend Technologies</w:t>
       </w:r>
@@ -2908,7 +2746,7 @@
         <w:pStyle w:val="Heading2"/>
         <w:spacing w:after="300" w:line="480" w:lineRule="auto"/>
       </w:pPr>
-      <w:bookmarkStart w:id="11" w:name="_Toc450575302"/>
+      <w:bookmarkStart w:id="11" w:name="_Toc450575842"/>
       <w:r>
         <w:t>3.2 Backend Technologies</w:t>
       </w:r>
@@ -2954,7 +2792,7 @@
         <w:pStyle w:val="Heading2"/>
         <w:spacing w:after="300" w:line="480" w:lineRule="auto"/>
       </w:pPr>
-      <w:bookmarkStart w:id="12" w:name="_Toc450575303"/>
+      <w:bookmarkStart w:id="12" w:name="_Toc450575843"/>
       <w:r>
         <w:t>3.3 Collaboration</w:t>
       </w:r>
@@ -2987,7 +2825,7 @@
           <w:sz w:val="24"/>
         </w:rPr>
       </w:pPr>
-      <w:bookmarkStart w:id="13" w:name="_Toc450575304"/>
+      <w:bookmarkStart w:id="13" w:name="_Toc450575844"/>
       <w:r>
         <w:lastRenderedPageBreak/>
         <w:t xml:space="preserve">4 </w:t>
@@ -3005,7 +2843,7 @@
         <w:pStyle w:val="Heading2"/>
         <w:spacing w:after="300" w:line="480" w:lineRule="auto"/>
       </w:pPr>
-      <w:bookmarkStart w:id="14" w:name="_Toc450575305"/>
+      <w:bookmarkStart w:id="14" w:name="_Toc450575845"/>
       <w:r>
         <w:t>4.1 Home Page</w:t>
       </w:r>
@@ -3301,7 +3139,7 @@
         <w:pStyle w:val="Heading2"/>
         <w:spacing w:after="300" w:line="480" w:lineRule="auto"/>
       </w:pPr>
-      <w:bookmarkStart w:id="15" w:name="_Toc450575306"/>
+      <w:bookmarkStart w:id="15" w:name="_Toc450575846"/>
       <w:r>
         <w:lastRenderedPageBreak/>
         <w:t xml:space="preserve">4.2 </w:t>
@@ -3742,7 +3580,7 @@
         <w:pStyle w:val="Heading2"/>
         <w:spacing w:after="300" w:line="480" w:lineRule="auto"/>
       </w:pPr>
-      <w:bookmarkStart w:id="16" w:name="_Toc450575307"/>
+      <w:bookmarkStart w:id="16" w:name="_Toc450575847"/>
       <w:r>
         <w:t xml:space="preserve">4.3 </w:t>
       </w:r>
@@ -3798,63 +3636,58 @@
     </w:p>
     <w:p>
       <w:pPr>
+        <w:spacing w:line="480" w:lineRule="auto"/>
+        <w:jc w:val="center"/>
+        <w:rPr>
+          <w:sz w:val="24"/>
+        </w:rPr>
+      </w:pPr>
+      <w:r>
+        <w:rPr>
+          <w:sz w:val="24"/>
+        </w:rPr>
+        <w:t>Event Page</w:t>
+      </w:r>
+    </w:p>
+    <w:p>
+      <w:pPr>
+        <w:spacing w:after="300" w:line="480" w:lineRule="auto"/>
+        <w:rPr>
+          <w:sz w:val="24"/>
+        </w:rPr>
+      </w:pPr>
+      <w:r>
+        <w:tab/>
+      </w:r>
+      <w:r>
+        <w:rPr>
+          <w:sz w:val="24"/>
+        </w:rPr>
+        <w:t xml:space="preserve">This page is used by organizations to create new events for students to view and RSVP to. The organization </w:t>
+      </w:r>
+      <w:r>
+        <w:rPr>
+          <w:sz w:val="24"/>
+        </w:rPr>
+        <w:t xml:space="preserve">can select date and time for the event so that it can properly apply the event to the calendar. The website input shall be hyperlinked to from the event in the upcoming events section of the home page. </w:t>
+      </w:r>
+    </w:p>
+    <w:p>
+      <w:pPr>
+        <w:spacing w:after="300" w:line="480" w:lineRule="auto"/>
+      </w:pPr>
+    </w:p>
+    <w:p>
+      <w:pPr>
         <w:pStyle w:val="Heading2"/>
         <w:spacing w:after="300" w:line="480" w:lineRule="auto"/>
-        <w:jc w:val="center"/>
-        <w:rPr>
-          <w:color w:val="auto"/>
-          <w:sz w:val="24"/>
-        </w:rPr>
-      </w:pPr>
-      <w:bookmarkStart w:id="17" w:name="_Toc450575308"/>
-      <w:r>
-        <w:rPr>
-          <w:color w:val="auto"/>
-          <w:sz w:val="24"/>
-        </w:rPr>
-        <w:t>Event Page</w:t>
-      </w:r>
-      <w:bookmarkEnd w:id="17"/>
-    </w:p>
-    <w:p>
-      <w:pPr>
-        <w:spacing w:after="300" w:line="480" w:lineRule="auto"/>
-        <w:rPr>
-          <w:sz w:val="24"/>
-        </w:rPr>
-      </w:pPr>
-      <w:r>
-        <w:tab/>
-      </w:r>
-      <w:r>
-        <w:rPr>
-          <w:sz w:val="24"/>
-        </w:rPr>
-        <w:t xml:space="preserve">This page is used by organizations to create new events for students to view and RSVP to. The organization </w:t>
-      </w:r>
-      <w:r>
-        <w:rPr>
-          <w:sz w:val="24"/>
-        </w:rPr>
-        <w:t xml:space="preserve">can select date and time for the event so that it can properly apply the event to the calendar. The website input shall be hyperlinked to from the event in the upcoming events section of the home page. </w:t>
-      </w:r>
-    </w:p>
-    <w:p>
-      <w:pPr>
-        <w:spacing w:after="300" w:line="480" w:lineRule="auto"/>
-      </w:pPr>
-    </w:p>
-    <w:p>
-      <w:pPr>
-        <w:pStyle w:val="Heading2"/>
-        <w:spacing w:after="300" w:line="480" w:lineRule="auto"/>
-      </w:pPr>
-      <w:bookmarkStart w:id="18" w:name="_Toc450575309"/>
+      </w:pPr>
+      <w:bookmarkStart w:id="17" w:name="_Toc450575848"/>
       <w:r>
         <w:lastRenderedPageBreak/>
         <w:t>4.4 Organization Page</w:t>
       </w:r>
-      <w:bookmarkEnd w:id="18"/>
+      <w:bookmarkEnd w:id="17"/>
     </w:p>
     <w:p>
       <w:pPr>
@@ -4116,11 +3949,11 @@
         <w:pStyle w:val="Heading2"/>
         <w:spacing w:after="300" w:line="480" w:lineRule="auto"/>
       </w:pPr>
-      <w:bookmarkStart w:id="19" w:name="_Toc450575310"/>
+      <w:bookmarkStart w:id="18" w:name="_Toc450575849"/>
       <w:r>
         <w:t>4.5 Private Event Modal</w:t>
       </w:r>
-      <w:bookmarkEnd w:id="19"/>
+      <w:bookmarkEnd w:id="18"/>
     </w:p>
     <w:p>
       <w:pPr>
@@ -4216,11 +4049,11 @@
         <w:pStyle w:val="Heading2"/>
         <w:spacing w:after="300" w:line="480" w:lineRule="auto"/>
       </w:pPr>
-      <w:bookmarkStart w:id="20" w:name="_Toc450575311"/>
+      <w:bookmarkStart w:id="19" w:name="_Toc450575850"/>
       <w:r>
         <w:t>4.6 Administration Dashboard</w:t>
       </w:r>
-      <w:bookmarkEnd w:id="20"/>
+      <w:bookmarkEnd w:id="19"/>
     </w:p>
     <w:p>
       <w:pPr>
@@ -4307,12 +4140,12 @@
         <w:pStyle w:val="Heading2"/>
         <w:spacing w:after="300" w:line="480" w:lineRule="auto"/>
       </w:pPr>
-      <w:bookmarkStart w:id="21" w:name="_Toc450575312"/>
+      <w:bookmarkStart w:id="20" w:name="_Toc450575851"/>
       <w:r>
         <w:lastRenderedPageBreak/>
         <w:t>4.7 Event Modal</w:t>
       </w:r>
-      <w:bookmarkEnd w:id="21"/>
+      <w:bookmarkEnd w:id="20"/>
     </w:p>
     <w:p>
       <w:pPr>
@@ -4399,7 +4232,7 @@
         <w:pStyle w:val="Heading2"/>
         <w:spacing w:after="300" w:line="480" w:lineRule="auto"/>
       </w:pPr>
-      <w:bookmarkStart w:id="22" w:name="_Toc450575313"/>
+      <w:bookmarkStart w:id="21" w:name="_Toc450575852"/>
       <w:r>
         <w:lastRenderedPageBreak/>
         <w:t xml:space="preserve">4.8 </w:t>
@@ -4407,7 +4240,7 @@
       <w:r>
         <w:t>Account Settings:</w:t>
       </w:r>
-      <w:bookmarkEnd w:id="22"/>
+      <w:bookmarkEnd w:id="21"/>
     </w:p>
     <w:p>
       <w:pPr>
@@ -4477,23 +4310,23 @@
         <w:pStyle w:val="Heading1"/>
         <w:spacing w:after="300" w:line="480" w:lineRule="auto"/>
       </w:pPr>
-      <w:bookmarkStart w:id="23" w:name="_Toc450575314"/>
+      <w:bookmarkStart w:id="22" w:name="_Toc450575853"/>
       <w:r>
         <w:lastRenderedPageBreak/>
         <w:t>5 Technical Drawings</w:t>
       </w:r>
+      <w:bookmarkEnd w:id="22"/>
+    </w:p>
+    <w:p>
+      <w:pPr>
+        <w:pStyle w:val="Heading2"/>
+        <w:spacing w:after="300" w:line="480" w:lineRule="auto"/>
+      </w:pPr>
+      <w:bookmarkStart w:id="23" w:name="_Toc450575854"/>
+      <w:r>
+        <w:t>5.1 Database Schema</w:t>
+      </w:r>
       <w:bookmarkEnd w:id="23"/>
-    </w:p>
-    <w:p>
-      <w:pPr>
-        <w:pStyle w:val="Heading2"/>
-        <w:spacing w:after="300" w:line="480" w:lineRule="auto"/>
-      </w:pPr>
-      <w:bookmarkStart w:id="24" w:name="_Toc450575315"/>
-      <w:r>
-        <w:t>5.1 Database Schema</w:t>
-      </w:r>
-      <w:bookmarkEnd w:id="24"/>
     </w:p>
     <w:p>
       <w:pPr>
@@ -4651,7 +4484,7 @@
           <w:rPr>
             <w:noProof/>
           </w:rPr>
-          <w:t>20</w:t>
+          <w:t>2</w:t>
         </w:r>
         <w:r>
           <w:rPr>
@@ -7268,6 +7101,7 @@
     <w:rsidRoot w:val="00581D7C"/>
     <w:rsid w:val="000A78B8"/>
     <w:rsid w:val="003456CB"/>
+    <w:rsid w:val="003E7A9C"/>
     <w:rsid w:val="00444629"/>
     <w:rsid w:val="004F4026"/>
     <w:rsid w:val="00581D7C"/>
@@ -8278,7 +8112,7 @@
 </file>
 
 <file path=customXml/itemProps3.xml><?xml version="1.0" encoding="utf-8"?>
-<ds:datastoreItem xmlns:ds="http://schemas.openxmlformats.org/officeDocument/2006/customXml" ds:itemID="{58676CE7-D97F-42C1-A6BF-D787F0840DF2}">
+<ds:datastoreItem xmlns:ds="http://schemas.openxmlformats.org/officeDocument/2006/customXml" ds:itemID="{17F7C37F-800F-4F5A-9EDC-3F673FA4CA00}">
   <ds:schemaRefs>
     <ds:schemaRef ds:uri="http://schemas.openxmlformats.org/officeDocument/2006/bibliography"/>
   </ds:schemaRefs>

</xml_diff>

<commit_message>
Added admin button to Design Spec
</commit_message>
<xml_diff>
--- a/LTU Billboard - Design Spec.docx
+++ b/LTU Billboard - Design Spec.docx
@@ -33,6 +33,7 @@
               <w:dataBinding w:prefixMappings="xmlns:ns0='http://schemas.openxmlformats.org/package/2006/metadata/core-properties' xmlns:ns1='http://purl.org/dc/elements/1.1/'" w:xpath="/ns0:coreProperties[1]/ns1:title[1]" w:storeItemID="{6C3C8BC8-F283-45AE-878A-BAB7291924A1}"/>
               <w:text/>
             </w:sdtPr>
+            <w:sdtEndPr/>
             <w:sdtContent>
               <w:p>
                 <w:pPr>
@@ -74,6 +75,7 @@
               <w:dataBinding w:prefixMappings="xmlns:ns0='http://schemas.openxmlformats.org/package/2006/metadata/core-properties' xmlns:ns1='http://purl.org/dc/elements/1.1/'" w:xpath="/ns0:coreProperties[1]/ns1:subject[1]" w:storeItemID="{6C3C8BC8-F283-45AE-878A-BAB7291924A1}"/>
               <w:text/>
             </w:sdtPr>
+            <w:sdtEndPr/>
             <w:sdtContent>
               <w:p>
                 <w:pPr>
@@ -126,6 +128,7 @@
               <w:dataBinding w:prefixMappings="xmlns:ns0='http://schemas.microsoft.com/office/2006/coverPageProps'" w:xpath="/ns0:CoverPageProperties[1]/ns0:Abstract[1]" w:storeItemID="{55AF091B-3C7A-41E3-B477-F2FDAA23CFDA}"/>
               <w:text/>
             </w:sdtPr>
+            <w:sdtEndPr/>
             <w:sdtContent>
               <w:p>
                 <w:pPr>
@@ -133,13 +136,8 @@
                   <w:jc w:val="center"/>
                 </w:pPr>
                 <w:r>
-                  <w:t xml:space="preserve"> Matthew </w:t>
+                  <w:t xml:space="preserve"> Matthew Castaldini</w:t>
                 </w:r>
-                <w:proofErr w:type="spellStart"/>
-                <w:r>
-                  <w:t>Castaldini</w:t>
-                </w:r>
-                <w:proofErr w:type="spellEnd"/>
                 <w:r>
                   <w:t xml:space="preserve">, </w:t>
                 </w:r>
@@ -162,23 +160,7 @@
                   <w:t>,</w:t>
                 </w:r>
                 <w:r>
-                  <w:t xml:space="preserve"> </w:t>
-                </w:r>
-                <w:proofErr w:type="spellStart"/>
-                <w:r>
-                  <w:t>Hanan</w:t>
-                </w:r>
-                <w:proofErr w:type="spellEnd"/>
-                <w:r>
-                  <w:t xml:space="preserve"> </w:t>
-                </w:r>
-                <w:proofErr w:type="spellStart"/>
-                <w:r>
-                  <w:t>Jalnko</w:t>
-                </w:r>
-                <w:proofErr w:type="spellEnd"/>
-                <w:r>
-                  <w:t xml:space="preserve"> </w:t>
+                  <w:t xml:space="preserve"> Hanan Jalnko </w:t>
                 </w:r>
               </w:p>
             </w:sdtContent>
@@ -243,8 +225,6 @@
           <w:r>
             <w:t>Table of Contents</w:t>
           </w:r>
-          <w:bookmarkStart w:id="0" w:name="_GoBack"/>
-          <w:bookmarkEnd w:id="0"/>
         </w:p>
         <w:p>
           <w:pPr>
@@ -268,7 +248,7 @@
           <w:r>
             <w:fldChar w:fldCharType="separate"/>
           </w:r>
-          <w:hyperlink w:anchor="_Toc450575832" w:history="1">
+          <w:hyperlink w:anchor="_Toc450578239" w:history="1">
             <w:r>
               <w:rPr>
                 <w:rStyle w:val="Hyperlink"/>
@@ -295,7 +275,7 @@
                 <w:noProof/>
                 <w:webHidden/>
               </w:rPr>
-              <w:instrText xml:space="preserve"> PAGEREF _Toc450575832 \h </w:instrText>
+              <w:instrText xml:space="preserve"> PAGEREF _Toc450578239 \h </w:instrText>
             </w:r>
             <w:r>
               <w:rPr>
@@ -340,7 +320,7 @@
               <w:szCs w:val="22"/>
             </w:rPr>
           </w:pPr>
-          <w:hyperlink w:anchor="_Toc450575833" w:history="1">
+          <w:hyperlink w:anchor="_Toc450578240" w:history="1">
             <w:r>
               <w:rPr>
                 <w:rStyle w:val="Hyperlink"/>
@@ -367,7 +347,7 @@
                 <w:noProof/>
                 <w:webHidden/>
               </w:rPr>
-              <w:instrText xml:space="preserve"> PAGEREF _Toc450575833 \h </w:instrText>
+              <w:instrText xml:space="preserve"> PAGEREF _Toc450578240 \h </w:instrText>
             </w:r>
             <w:r>
               <w:rPr>
@@ -412,7 +392,7 @@
               <w:szCs w:val="22"/>
             </w:rPr>
           </w:pPr>
-          <w:hyperlink w:anchor="_Toc450575834" w:history="1">
+          <w:hyperlink w:anchor="_Toc450578241" w:history="1">
             <w:r>
               <w:rPr>
                 <w:rStyle w:val="Hyperlink"/>
@@ -439,7 +419,7 @@
                 <w:noProof/>
                 <w:webHidden/>
               </w:rPr>
-              <w:instrText xml:space="preserve"> PAGEREF _Toc450575834 \h </w:instrText>
+              <w:instrText xml:space="preserve"> PAGEREF _Toc450578241 \h </w:instrText>
             </w:r>
             <w:r>
               <w:rPr>
@@ -483,7 +463,7 @@
               <w:szCs w:val="22"/>
             </w:rPr>
           </w:pPr>
-          <w:hyperlink w:anchor="_Toc450575835" w:history="1">
+          <w:hyperlink w:anchor="_Toc450578242" w:history="1">
             <w:r>
               <w:rPr>
                 <w:rStyle w:val="Hyperlink"/>
@@ -510,7 +490,7 @@
                 <w:noProof/>
                 <w:webHidden/>
               </w:rPr>
-              <w:instrText xml:space="preserve"> PAGEREF _Toc450575835 \h </w:instrText>
+              <w:instrText xml:space="preserve"> PAGEREF _Toc450578242 \h </w:instrText>
             </w:r>
             <w:r>
               <w:rPr>
@@ -555,7 +535,7 @@
               <w:szCs w:val="22"/>
             </w:rPr>
           </w:pPr>
-          <w:hyperlink w:anchor="_Toc450575836" w:history="1">
+          <w:hyperlink w:anchor="_Toc450578243" w:history="1">
             <w:r>
               <w:rPr>
                 <w:rStyle w:val="Hyperlink"/>
@@ -582,7 +562,7 @@
                 <w:noProof/>
                 <w:webHidden/>
               </w:rPr>
-              <w:instrText xml:space="preserve"> PAGEREF _Toc450575836 \h </w:instrText>
+              <w:instrText xml:space="preserve"> PAGEREF _Toc450578243 \h </w:instrText>
             </w:r>
             <w:r>
               <w:rPr>
@@ -627,7 +607,7 @@
               <w:szCs w:val="22"/>
             </w:rPr>
           </w:pPr>
-          <w:hyperlink w:anchor="_Toc450575837" w:history="1">
+          <w:hyperlink w:anchor="_Toc450578244" w:history="1">
             <w:r>
               <w:rPr>
                 <w:rStyle w:val="Hyperlink"/>
@@ -654,7 +634,7 @@
                 <w:noProof/>
                 <w:webHidden/>
               </w:rPr>
-              <w:instrText xml:space="preserve"> PAGEREF _Toc450575837 \h </w:instrText>
+              <w:instrText xml:space="preserve"> PAGEREF _Toc450578244 \h </w:instrText>
             </w:r>
             <w:r>
               <w:rPr>
@@ -699,7 +679,7 @@
               <w:szCs w:val="22"/>
             </w:rPr>
           </w:pPr>
-          <w:hyperlink w:anchor="_Toc450575838" w:history="1">
+          <w:hyperlink w:anchor="_Toc450578245" w:history="1">
             <w:r>
               <w:rPr>
                 <w:rStyle w:val="Hyperlink"/>
@@ -726,7 +706,7 @@
                 <w:noProof/>
                 <w:webHidden/>
               </w:rPr>
-              <w:instrText xml:space="preserve"> PAGEREF _Toc450575838 \h </w:instrText>
+              <w:instrText xml:space="preserve"> PAGEREF _Toc450578245 \h </w:instrText>
             </w:r>
             <w:r>
               <w:rPr>
@@ -771,7 +751,7 @@
               <w:szCs w:val="22"/>
             </w:rPr>
           </w:pPr>
-          <w:hyperlink w:anchor="_Toc450575839" w:history="1">
+          <w:hyperlink w:anchor="_Toc450578246" w:history="1">
             <w:r>
               <w:rPr>
                 <w:rStyle w:val="Hyperlink"/>
@@ -798,7 +778,7 @@
                 <w:noProof/>
                 <w:webHidden/>
               </w:rPr>
-              <w:instrText xml:space="preserve"> PAGEREF _Toc450575839 \h </w:instrText>
+              <w:instrText xml:space="preserve"> PAGEREF _Toc450578246 \h </w:instrText>
             </w:r>
             <w:r>
               <w:rPr>
@@ -842,7 +822,7 @@
               <w:szCs w:val="22"/>
             </w:rPr>
           </w:pPr>
-          <w:hyperlink w:anchor="_Toc450575840" w:history="1">
+          <w:hyperlink w:anchor="_Toc450578247" w:history="1">
             <w:r>
               <w:rPr>
                 <w:rStyle w:val="Hyperlink"/>
@@ -869,7 +849,7 @@
                 <w:noProof/>
                 <w:webHidden/>
               </w:rPr>
-              <w:instrText xml:space="preserve"> PAGEREF _Toc450575840 \h </w:instrText>
+              <w:instrText xml:space="preserve"> PAGEREF _Toc450578247 \h </w:instrText>
             </w:r>
             <w:r>
               <w:rPr>
@@ -914,7 +894,7 @@
               <w:szCs w:val="22"/>
             </w:rPr>
           </w:pPr>
-          <w:hyperlink w:anchor="_Toc450575841" w:history="1">
+          <w:hyperlink w:anchor="_Toc450578248" w:history="1">
             <w:r>
               <w:rPr>
                 <w:rStyle w:val="Hyperlink"/>
@@ -941,7 +921,7 @@
                 <w:noProof/>
                 <w:webHidden/>
               </w:rPr>
-              <w:instrText xml:space="preserve"> PAGEREF _Toc450575841 \h </w:instrText>
+              <w:instrText xml:space="preserve"> PAGEREF _Toc450578248 \h </w:instrText>
             </w:r>
             <w:r>
               <w:rPr>
@@ -986,7 +966,7 @@
               <w:szCs w:val="22"/>
             </w:rPr>
           </w:pPr>
-          <w:hyperlink w:anchor="_Toc450575842" w:history="1">
+          <w:hyperlink w:anchor="_Toc450578249" w:history="1">
             <w:r>
               <w:rPr>
                 <w:rStyle w:val="Hyperlink"/>
@@ -1013,7 +993,7 @@
                 <w:noProof/>
                 <w:webHidden/>
               </w:rPr>
-              <w:instrText xml:space="preserve"> PAGEREF _Toc450575842 \h </w:instrText>
+              <w:instrText xml:space="preserve"> PAGEREF _Toc450578249 \h </w:instrText>
             </w:r>
             <w:r>
               <w:rPr>
@@ -1058,7 +1038,7 @@
               <w:szCs w:val="22"/>
             </w:rPr>
           </w:pPr>
-          <w:hyperlink w:anchor="_Toc450575843" w:history="1">
+          <w:hyperlink w:anchor="_Toc450578250" w:history="1">
             <w:r>
               <w:rPr>
                 <w:rStyle w:val="Hyperlink"/>
@@ -1085,7 +1065,7 @@
                 <w:noProof/>
                 <w:webHidden/>
               </w:rPr>
-              <w:instrText xml:space="preserve"> PAGEREF _Toc450575843 \h </w:instrText>
+              <w:instrText xml:space="preserve"> PAGEREF _Toc450578250 \h </w:instrText>
             </w:r>
             <w:r>
               <w:rPr>
@@ -1129,7 +1109,7 @@
               <w:szCs w:val="22"/>
             </w:rPr>
           </w:pPr>
-          <w:hyperlink w:anchor="_Toc450575844" w:history="1">
+          <w:hyperlink w:anchor="_Toc450578251" w:history="1">
             <w:r>
               <w:rPr>
                 <w:rStyle w:val="Hyperlink"/>
@@ -1156,7 +1136,7 @@
                 <w:noProof/>
                 <w:webHidden/>
               </w:rPr>
-              <w:instrText xml:space="preserve"> PAGEREF _Toc450575844 \h </w:instrText>
+              <w:instrText xml:space="preserve"> PAGEREF _Toc450578251 \h </w:instrText>
             </w:r>
             <w:r>
               <w:rPr>
@@ -1201,7 +1181,7 @@
               <w:szCs w:val="22"/>
             </w:rPr>
           </w:pPr>
-          <w:hyperlink w:anchor="_Toc450575845" w:history="1">
+          <w:hyperlink w:anchor="_Toc450578252" w:history="1">
             <w:r>
               <w:rPr>
                 <w:rStyle w:val="Hyperlink"/>
@@ -1228,7 +1208,7 @@
                 <w:noProof/>
                 <w:webHidden/>
               </w:rPr>
-              <w:instrText xml:space="preserve"> PAGEREF _Toc450575845 \h </w:instrText>
+              <w:instrText xml:space="preserve"> PAGEREF _Toc450578252 \h </w:instrText>
             </w:r>
             <w:r>
               <w:rPr>
@@ -1273,7 +1253,7 @@
               <w:szCs w:val="22"/>
             </w:rPr>
           </w:pPr>
-          <w:hyperlink w:anchor="_Toc450575846" w:history="1">
+          <w:hyperlink w:anchor="_Toc450578253" w:history="1">
             <w:r>
               <w:rPr>
                 <w:rStyle w:val="Hyperlink"/>
@@ -1300,7 +1280,7 @@
                 <w:noProof/>
                 <w:webHidden/>
               </w:rPr>
-              <w:instrText xml:space="preserve"> PAGEREF _Toc450575846 \h </w:instrText>
+              <w:instrText xml:space="preserve"> PAGEREF _Toc450578253 \h </w:instrText>
             </w:r>
             <w:r>
               <w:rPr>
@@ -1345,7 +1325,7 @@
               <w:szCs w:val="22"/>
             </w:rPr>
           </w:pPr>
-          <w:hyperlink w:anchor="_Toc450575847" w:history="1">
+          <w:hyperlink w:anchor="_Toc450578254" w:history="1">
             <w:r>
               <w:rPr>
                 <w:rStyle w:val="Hyperlink"/>
@@ -1372,7 +1352,7 @@
                 <w:noProof/>
                 <w:webHidden/>
               </w:rPr>
-              <w:instrText xml:space="preserve"> PAGEREF _Toc450575847 \h </w:instrText>
+              <w:instrText xml:space="preserve"> PAGEREF _Toc450578254 \h </w:instrText>
             </w:r>
             <w:r>
               <w:rPr>
@@ -1417,7 +1397,7 @@
               <w:szCs w:val="22"/>
             </w:rPr>
           </w:pPr>
-          <w:hyperlink w:anchor="_Toc450575848" w:history="1">
+          <w:hyperlink w:anchor="_Toc450578255" w:history="1">
             <w:r>
               <w:rPr>
                 <w:rStyle w:val="Hyperlink"/>
@@ -1444,7 +1424,7 @@
                 <w:noProof/>
                 <w:webHidden/>
               </w:rPr>
-              <w:instrText xml:space="preserve"> PAGEREF _Toc450575848 \h </w:instrText>
+              <w:instrText xml:space="preserve"> PAGEREF _Toc450578255 \h </w:instrText>
             </w:r>
             <w:r>
               <w:rPr>
@@ -1489,7 +1469,7 @@
               <w:szCs w:val="22"/>
             </w:rPr>
           </w:pPr>
-          <w:hyperlink w:anchor="_Toc450575849" w:history="1">
+          <w:hyperlink w:anchor="_Toc450578256" w:history="1">
             <w:r>
               <w:rPr>
                 <w:rStyle w:val="Hyperlink"/>
@@ -1516,7 +1496,7 @@
                 <w:noProof/>
                 <w:webHidden/>
               </w:rPr>
-              <w:instrText xml:space="preserve"> PAGEREF _Toc450575849 \h </w:instrText>
+              <w:instrText xml:space="preserve"> PAGEREF _Toc450578256 \h </w:instrText>
             </w:r>
             <w:r>
               <w:rPr>
@@ -1561,7 +1541,7 @@
               <w:szCs w:val="22"/>
             </w:rPr>
           </w:pPr>
-          <w:hyperlink w:anchor="_Toc450575850" w:history="1">
+          <w:hyperlink w:anchor="_Toc450578257" w:history="1">
             <w:r>
               <w:rPr>
                 <w:rStyle w:val="Hyperlink"/>
@@ -1588,7 +1568,7 @@
                 <w:noProof/>
                 <w:webHidden/>
               </w:rPr>
-              <w:instrText xml:space="preserve"> PAGEREF _Toc450575850 \h </w:instrText>
+              <w:instrText xml:space="preserve"> PAGEREF _Toc450578257 \h </w:instrText>
             </w:r>
             <w:r>
               <w:rPr>
@@ -1633,7 +1613,7 @@
               <w:szCs w:val="22"/>
             </w:rPr>
           </w:pPr>
-          <w:hyperlink w:anchor="_Toc450575851" w:history="1">
+          <w:hyperlink w:anchor="_Toc450578258" w:history="1">
             <w:r>
               <w:rPr>
                 <w:rStyle w:val="Hyperlink"/>
@@ -1660,7 +1640,7 @@
                 <w:noProof/>
                 <w:webHidden/>
               </w:rPr>
-              <w:instrText xml:space="preserve"> PAGEREF _Toc450575851 \h </w:instrText>
+              <w:instrText xml:space="preserve"> PAGEREF _Toc450578258 \h </w:instrText>
             </w:r>
             <w:r>
               <w:rPr>
@@ -1705,7 +1685,7 @@
               <w:szCs w:val="22"/>
             </w:rPr>
           </w:pPr>
-          <w:hyperlink w:anchor="_Toc450575852" w:history="1">
+          <w:hyperlink w:anchor="_Toc450578259" w:history="1">
             <w:r>
               <w:rPr>
                 <w:rStyle w:val="Hyperlink"/>
@@ -1732,7 +1712,7 @@
                 <w:noProof/>
                 <w:webHidden/>
               </w:rPr>
-              <w:instrText xml:space="preserve"> PAGEREF _Toc450575852 \h </w:instrText>
+              <w:instrText xml:space="preserve"> PAGEREF _Toc450578259 \h </w:instrText>
             </w:r>
             <w:r>
               <w:rPr>
@@ -1776,7 +1756,7 @@
               <w:szCs w:val="22"/>
             </w:rPr>
           </w:pPr>
-          <w:hyperlink w:anchor="_Toc450575853" w:history="1">
+          <w:hyperlink w:anchor="_Toc450578260" w:history="1">
             <w:r>
               <w:rPr>
                 <w:rStyle w:val="Hyperlink"/>
@@ -1803,7 +1783,7 @@
                 <w:noProof/>
                 <w:webHidden/>
               </w:rPr>
-              <w:instrText xml:space="preserve"> PAGEREF _Toc450575853 \h </w:instrText>
+              <w:instrText xml:space="preserve"> PAGEREF _Toc450578260 \h </w:instrText>
             </w:r>
             <w:r>
               <w:rPr>
@@ -1848,7 +1828,7 @@
               <w:szCs w:val="22"/>
             </w:rPr>
           </w:pPr>
-          <w:hyperlink w:anchor="_Toc450575854" w:history="1">
+          <w:hyperlink w:anchor="_Toc450578261" w:history="1">
             <w:r>
               <w:rPr>
                 <w:rStyle w:val="Hyperlink"/>
@@ -1875,7 +1855,7 @@
                 <w:noProof/>
                 <w:webHidden/>
               </w:rPr>
-              <w:instrText xml:space="preserve"> PAGEREF _Toc450575854 \h </w:instrText>
+              <w:instrText xml:space="preserve"> PAGEREF _Toc450578261 \h </w:instrText>
             </w:r>
             <w:r>
               <w:rPr>
@@ -1941,7 +1921,7 @@
         <w:pStyle w:val="Heading1"/>
         <w:spacing w:after="300" w:line="480" w:lineRule="auto"/>
       </w:pPr>
-      <w:bookmarkStart w:id="1" w:name="_Toc450575832"/>
+      <w:bookmarkStart w:id="0" w:name="_Toc450578239"/>
       <w:r>
         <w:lastRenderedPageBreak/>
         <w:t xml:space="preserve">1 </w:t>
@@ -1949,22 +1929,85 @@
       <w:r>
         <w:t>Introduction</w:t>
       </w:r>
+      <w:bookmarkEnd w:id="0"/>
+    </w:p>
+    <w:p>
+      <w:pPr>
+        <w:pStyle w:val="Heading2"/>
+        <w:spacing w:after="300" w:line="480" w:lineRule="auto"/>
+      </w:pPr>
+      <w:bookmarkStart w:id="1" w:name="_Toc450578240"/>
+      <w:r>
+        <w:t xml:space="preserve">1.1 </w:t>
+      </w:r>
+      <w:r>
+        <w:t>Overvie</w:t>
+      </w:r>
+      <w:r>
+        <w:t>w</w:t>
+      </w:r>
       <w:bookmarkEnd w:id="1"/>
     </w:p>
     <w:p>
       <w:pPr>
+        <w:pStyle w:val="ListParagraph"/>
+        <w:spacing w:after="300" w:line="480" w:lineRule="auto"/>
+        <w:ind w:left="0"/>
+      </w:pPr>
+      <w:r>
+        <w:tab/>
+      </w:r>
+      <w:r>
+        <w:rPr>
+          <w:sz w:val="24"/>
+        </w:rPr>
+        <w:t xml:space="preserve">The billboards in each building at LTU are the main place to acquire information of events on campus. There are many problems with this. Organizations do not always post on each billboard so students who may only go to select buildings will not see all of the events going on. Old posters rarely get removed so many students disregard the billboards in the first place. Many events do even post posters for their events and use some other sort of mean to getting there event recognized such as </w:t>
+      </w:r>
+      <w:r>
+        <w:rPr>
+          <w:sz w:val="24"/>
+        </w:rPr>
+        <w:t>Facebook</w:t>
+      </w:r>
+      <w:r>
+        <w:rPr>
+          <w:sz w:val="24"/>
+        </w:rPr>
+        <w:t xml:space="preserve"> or face to face communication. </w:t>
+      </w:r>
+      <w:r>
+        <w:rPr>
+          <w:sz w:val="24"/>
+        </w:rPr>
+        <w:t>The biggest problem however, is that students</w:t>
+      </w:r>
+      <w:r>
+        <w:rPr>
+          <w:sz w:val="24"/>
+        </w:rPr>
+        <w:t xml:space="preserve"> must be on campus to see any of this information</w:t>
+      </w:r>
+      <w:r>
+        <w:rPr>
+          <w:sz w:val="24"/>
+        </w:rPr>
+        <w:t>.</w:t>
+      </w:r>
+    </w:p>
+    <w:p>
+      <w:pPr>
         <w:pStyle w:val="Heading2"/>
         <w:spacing w:after="300" w:line="480" w:lineRule="auto"/>
       </w:pPr>
-      <w:bookmarkStart w:id="2" w:name="_Toc450575833"/>
-      <w:r>
-        <w:t xml:space="preserve">1.1 </w:t>
-      </w:r>
-      <w:r>
-        <w:t>Overvie</w:t>
-      </w:r>
-      <w:r>
-        <w:t>w</w:t>
+      <w:bookmarkStart w:id="2" w:name="_Toc450578241"/>
+      <w:r>
+        <w:t>1.2 Vision / S</w:t>
+      </w:r>
+      <w:r>
+        <w:t>olution</w:t>
+      </w:r>
+      <w:r>
+        <w:t xml:space="preserve"> statement</w:t>
       </w:r>
       <w:bookmarkEnd w:id="2"/>
     </w:p>
@@ -1981,93 +2024,30 @@
         <w:rPr>
           <w:sz w:val="24"/>
         </w:rPr>
-        <w:t xml:space="preserve">The billboards in each building at LTU are the main place to acquire information of events on campus. There are many problems with this. Organizations do not always post on each billboard so students who may only go to select buildings will not see all of the events going on. Old posters rarely get removed so many students disregard the billboards in the first place. Many events do even post posters for their events and use some other sort of mean to getting there event recognized such as </w:t>
-      </w:r>
-      <w:r>
-        <w:rPr>
-          <w:sz w:val="24"/>
-        </w:rPr>
-        <w:t>Facebook</w:t>
-      </w:r>
-      <w:r>
-        <w:rPr>
-          <w:sz w:val="24"/>
-        </w:rPr>
-        <w:t xml:space="preserve"> or face to face communication. </w:t>
-      </w:r>
-      <w:r>
-        <w:rPr>
-          <w:sz w:val="24"/>
-        </w:rPr>
-        <w:t>The biggest problem however, is that students</w:t>
-      </w:r>
-      <w:r>
-        <w:rPr>
-          <w:sz w:val="24"/>
-        </w:rPr>
-        <w:t xml:space="preserve"> must be on campus to see any of this information</w:t>
-      </w:r>
-      <w:r>
-        <w:rPr>
-          <w:sz w:val="24"/>
-        </w:rPr>
-        <w:t>.</w:t>
-      </w:r>
+        <w:t>Our vision is to create a website to facilitate the organization of extracurricular activities on campus by centralizing their agendas and allowing users to interact with those agendas in a unique yet intuitive way.</w:t>
+      </w:r>
+    </w:p>
+    <w:p>
+      <w:pPr>
+        <w:pStyle w:val="Heading1"/>
+        <w:spacing w:after="300" w:line="480" w:lineRule="auto"/>
+      </w:pPr>
+      <w:bookmarkStart w:id="3" w:name="_Toc450578242"/>
+      <w:r>
+        <w:t>2 Functional objectives</w:t>
+      </w:r>
+      <w:bookmarkEnd w:id="3"/>
     </w:p>
     <w:p>
       <w:pPr>
         <w:pStyle w:val="Heading2"/>
         <w:spacing w:after="300" w:line="480" w:lineRule="auto"/>
       </w:pPr>
-      <w:bookmarkStart w:id="3" w:name="_Toc450575834"/>
-      <w:r>
-        <w:t>1.2 Vision / S</w:t>
-      </w:r>
-      <w:r>
-        <w:t>olution</w:t>
-      </w:r>
-      <w:r>
-        <w:t xml:space="preserve"> statement</w:t>
-      </w:r>
-      <w:bookmarkEnd w:id="3"/>
-    </w:p>
-    <w:p>
-      <w:pPr>
-        <w:pStyle w:val="ListParagraph"/>
-        <w:spacing w:after="300" w:line="480" w:lineRule="auto"/>
-        <w:ind w:left="0"/>
-      </w:pPr>
-      <w:r>
-        <w:tab/>
-      </w:r>
-      <w:r>
-        <w:rPr>
-          <w:sz w:val="24"/>
-        </w:rPr>
-        <w:t>Our vision is to create a website to facilitate the organization of extracurricular activities on campus by centralizing their agendas and allowing users to interact with those agendas in a unique yet intuitive way.</w:t>
-      </w:r>
-    </w:p>
-    <w:p>
-      <w:pPr>
-        <w:pStyle w:val="Heading1"/>
-        <w:spacing w:after="300" w:line="480" w:lineRule="auto"/>
-      </w:pPr>
-      <w:bookmarkStart w:id="4" w:name="_Toc450575835"/>
-      <w:r>
-        <w:t>2 Functional objectives</w:t>
+      <w:bookmarkStart w:id="4" w:name="_Toc450578243"/>
+      <w:r>
+        <w:t>2.1 Organization</w:t>
       </w:r>
       <w:bookmarkEnd w:id="4"/>
-    </w:p>
-    <w:p>
-      <w:pPr>
-        <w:pStyle w:val="Heading2"/>
-        <w:spacing w:after="300" w:line="480" w:lineRule="auto"/>
-      </w:pPr>
-      <w:bookmarkStart w:id="5" w:name="_Toc450575836"/>
-      <w:r>
-        <w:t>2.1 Organization</w:t>
-      </w:r>
-      <w:bookmarkEnd w:id="5"/>
     </w:p>
     <w:p>
       <w:pPr>
@@ -2222,14 +2202,14 @@
         <w:pStyle w:val="Heading2"/>
         <w:spacing w:after="300" w:line="480" w:lineRule="auto"/>
       </w:pPr>
-      <w:bookmarkStart w:id="6" w:name="_Toc450575837"/>
+      <w:bookmarkStart w:id="5" w:name="_Toc450578244"/>
       <w:r>
         <w:t xml:space="preserve">2.2 </w:t>
       </w:r>
       <w:r>
         <w:t>Student</w:t>
       </w:r>
-      <w:bookmarkEnd w:id="6"/>
+      <w:bookmarkEnd w:id="5"/>
     </w:p>
     <w:p>
       <w:pPr>
@@ -2402,14 +2382,14 @@
         <w:pStyle w:val="Heading2"/>
         <w:spacing w:after="300" w:line="480" w:lineRule="auto"/>
       </w:pPr>
-      <w:bookmarkStart w:id="7" w:name="_Toc450575838"/>
+      <w:bookmarkStart w:id="6" w:name="_Toc450578245"/>
       <w:r>
         <w:t xml:space="preserve">2.3 </w:t>
       </w:r>
       <w:r>
         <w:t>Administrator</w:t>
       </w:r>
-      <w:bookmarkEnd w:id="7"/>
+      <w:bookmarkEnd w:id="6"/>
     </w:p>
     <w:p>
       <w:pPr>
@@ -2569,11 +2549,11 @@
         <w:pStyle w:val="Heading2"/>
         <w:spacing w:after="300" w:line="480" w:lineRule="auto"/>
       </w:pPr>
-      <w:bookmarkStart w:id="8" w:name="_Toc450575839"/>
+      <w:bookmarkStart w:id="7" w:name="_Toc450578246"/>
       <w:r>
         <w:t>2.4 Guest</w:t>
       </w:r>
-      <w:bookmarkEnd w:id="8"/>
+      <w:bookmarkEnd w:id="7"/>
     </w:p>
     <w:p>
       <w:pPr>
@@ -2676,7 +2656,7 @@
         <w:pStyle w:val="Heading1"/>
         <w:spacing w:after="300" w:line="480" w:lineRule="auto"/>
       </w:pPr>
-      <w:bookmarkStart w:id="9" w:name="_Toc450575840"/>
+      <w:bookmarkStart w:id="8" w:name="_Toc450578247"/>
       <w:r>
         <w:t xml:space="preserve">3 </w:t>
       </w:r>
@@ -2686,18 +2666,18 @@
       <w:r>
         <w:t xml:space="preserve"> Rationale</w:t>
       </w:r>
+      <w:bookmarkEnd w:id="8"/>
+    </w:p>
+    <w:p>
+      <w:pPr>
+        <w:pStyle w:val="Heading2"/>
+        <w:spacing w:after="300" w:line="480" w:lineRule="auto"/>
+      </w:pPr>
+      <w:bookmarkStart w:id="9" w:name="_Toc450578248"/>
+      <w:r>
+        <w:t>3.1 Frontend Technologies</w:t>
+      </w:r>
       <w:bookmarkEnd w:id="9"/>
-    </w:p>
-    <w:p>
-      <w:pPr>
-        <w:pStyle w:val="Heading2"/>
-        <w:spacing w:after="300" w:line="480" w:lineRule="auto"/>
-      </w:pPr>
-      <w:bookmarkStart w:id="10" w:name="_Toc450575841"/>
-      <w:r>
-        <w:t>3.1 Frontend Technologies</w:t>
-      </w:r>
-      <w:bookmarkEnd w:id="10"/>
     </w:p>
     <w:p>
       <w:pPr>
@@ -2746,15 +2726,63 @@
         <w:pStyle w:val="Heading2"/>
         <w:spacing w:after="300" w:line="480" w:lineRule="auto"/>
       </w:pPr>
-      <w:bookmarkStart w:id="11" w:name="_Toc450575842"/>
+      <w:bookmarkStart w:id="10" w:name="_Toc450578249"/>
       <w:r>
         <w:t>3.2 Backend Technologies</w:t>
       </w:r>
+      <w:bookmarkEnd w:id="10"/>
+    </w:p>
+    <w:p>
+      <w:pPr>
+        <w:spacing w:after="300" w:line="480" w:lineRule="auto"/>
+        <w:rPr>
+          <w:sz w:val="24"/>
+        </w:rPr>
+      </w:pPr>
+      <w:r>
+        <w:tab/>
+      </w:r>
+      <w:r>
+        <w:rPr>
+          <w:sz w:val="24"/>
+        </w:rPr>
+        <w:t xml:space="preserve">The backend technologies of LTU Billboard shall include PHP, MySQL and Apache. PHP </w:t>
+      </w:r>
+      <w:r>
+        <w:rPr>
+          <w:sz w:val="24"/>
+        </w:rPr>
+        <w:t>shall</w:t>
+      </w:r>
+      <w:r>
+        <w:rPr>
+          <w:sz w:val="24"/>
+        </w:rPr>
+        <w:t xml:space="preserve"> act as the </w:t>
+      </w:r>
+      <w:r>
+        <w:rPr>
+          <w:sz w:val="24"/>
+        </w:rPr>
+        <w:t xml:space="preserve">programming language used to create the interface required for the communication between the client and the server. MySQL shall be used to provide the web data store layer on the server. Apache shall be used as the software providing the web server. </w:t>
+      </w:r>
+    </w:p>
+    <w:p>
+      <w:pPr>
+        <w:pStyle w:val="Heading2"/>
+        <w:spacing w:after="300" w:line="480" w:lineRule="auto"/>
+      </w:pPr>
+      <w:bookmarkStart w:id="11" w:name="_Toc450578250"/>
+      <w:r>
+        <w:t>3.3 Collaboration</w:t>
+      </w:r>
       <w:bookmarkEnd w:id="11"/>
     </w:p>
     <w:p>
       <w:pPr>
-        <w:spacing w:after="300" w:line="480" w:lineRule="auto"/>
+        <w:pStyle w:val="ListParagraph"/>
+        <w:spacing w:after="300" w:line="480" w:lineRule="auto"/>
+        <w:ind w:left="0"/>
         <w:rPr>
           <w:sz w:val="24"/>
         </w:rPr>
@@ -2766,54 +2794,6 @@
         <w:rPr>
           <w:sz w:val="24"/>
         </w:rPr>
-        <w:t xml:space="preserve">The backend technologies of LTU Billboard shall include PHP, MySQL and Apache. PHP </w:t>
-      </w:r>
-      <w:r>
-        <w:rPr>
-          <w:sz w:val="24"/>
-        </w:rPr>
-        <w:t>shall</w:t>
-      </w:r>
-      <w:r>
-        <w:rPr>
-          <w:sz w:val="24"/>
-        </w:rPr>
-        <w:t xml:space="preserve"> act as the </w:t>
-      </w:r>
-      <w:r>
-        <w:rPr>
-          <w:sz w:val="24"/>
-        </w:rPr>
-        <w:t xml:space="preserve">programming language used to create the interface required for the communication between the client and the server. MySQL shall be used to provide the web data store layer on the server. Apache shall be used as the software providing the web server. </w:t>
-      </w:r>
-    </w:p>
-    <w:p>
-      <w:pPr>
-        <w:pStyle w:val="Heading2"/>
-        <w:spacing w:after="300" w:line="480" w:lineRule="auto"/>
-      </w:pPr>
-      <w:bookmarkStart w:id="12" w:name="_Toc450575843"/>
-      <w:r>
-        <w:t>3.3 Collaboration</w:t>
-      </w:r>
-      <w:bookmarkEnd w:id="12"/>
-    </w:p>
-    <w:p>
-      <w:pPr>
-        <w:pStyle w:val="ListParagraph"/>
-        <w:spacing w:after="300" w:line="480" w:lineRule="auto"/>
-        <w:ind w:left="0"/>
-        <w:rPr>
-          <w:sz w:val="24"/>
-        </w:rPr>
-      </w:pPr>
-      <w:r>
-        <w:tab/>
-      </w:r>
-      <w:r>
-        <w:rPr>
-          <w:sz w:val="24"/>
-        </w:rPr>
         <w:t>The collaborative software used for LTU Billboard shall be GitHub, GIT and GroupMe. GitHub shall be used as the host for GIT repository. GIT shall be used to generate a repository and used for version/source control for the LTU Billboard project. The GroupMe smartphone application shall be used as the collaborative messaging application to communicate between the developers of the project.</w:t>
       </w:r>
     </w:p>
@@ -2825,7 +2805,7 @@
           <w:sz w:val="24"/>
         </w:rPr>
       </w:pPr>
-      <w:bookmarkStart w:id="13" w:name="_Toc450575844"/>
+      <w:bookmarkStart w:id="12" w:name="_Toc450578251"/>
       <w:r>
         <w:lastRenderedPageBreak/>
         <w:t xml:space="preserve">4 </w:t>
@@ -2836,18 +2816,18 @@
       <w:r>
         <w:t xml:space="preserve"> Interface</w:t>
       </w:r>
+      <w:bookmarkEnd w:id="12"/>
+    </w:p>
+    <w:p>
+      <w:pPr>
+        <w:pStyle w:val="Heading2"/>
+        <w:spacing w:after="300" w:line="480" w:lineRule="auto"/>
+      </w:pPr>
+      <w:bookmarkStart w:id="13" w:name="_Toc450578252"/>
+      <w:r>
+        <w:t>4.1 Home Page</w:t>
+      </w:r>
       <w:bookmarkEnd w:id="13"/>
-    </w:p>
-    <w:p>
-      <w:pPr>
-        <w:pStyle w:val="Heading2"/>
-        <w:spacing w:after="300" w:line="480" w:lineRule="auto"/>
-      </w:pPr>
-      <w:bookmarkStart w:id="14" w:name="_Toc450575845"/>
-      <w:r>
-        <w:t>4.1 Home Page</w:t>
-      </w:r>
-      <w:bookmarkEnd w:id="14"/>
     </w:p>
     <w:p>
       <w:pPr>
@@ -3026,7 +3006,19 @@
         <w:rPr>
           <w:sz w:val="24"/>
         </w:rPr>
-        <w:t>Home Page (Logged In)</w:t>
+        <w:t>Home Page (Logged In</w:t>
+      </w:r>
+      <w:r>
+        <w:rPr>
+          <w:sz w:val="24"/>
+        </w:rPr>
+        <w:t xml:space="preserve"> as Organization</w:t>
+      </w:r>
+      <w:r>
+        <w:rPr>
+          <w:sz w:val="24"/>
+        </w:rPr>
+        <w:t>)</w:t>
       </w:r>
     </w:p>
     <w:p>
@@ -3062,10 +3054,10 @@
           <w:noProof/>
         </w:rPr>
         <w:drawing>
-          <wp:inline distT="0" distB="0" distL="0" distR="0" wp14:anchorId="73C0C40A" wp14:editId="452D9916">
-            <wp:extent cx="5486400" cy="524510"/>
-            <wp:effectExtent l="0" t="0" r="0" b="8890"/>
-            <wp:docPr id="11" name="Picture 11"/>
+          <wp:inline distT="0" distB="0" distL="0" distR="0" wp14:anchorId="455F5F2D" wp14:editId="0C015897">
+            <wp:extent cx="5486400" cy="262890"/>
+            <wp:effectExtent l="0" t="0" r="0" b="3810"/>
+            <wp:docPr id="17" name="Picture 17"/>
             <wp:cNvGraphicFramePr>
               <a:graphicFrameLocks xmlns:a="http://schemas.openxmlformats.org/drawingml/2006/main" noChangeAspect="1"/>
             </wp:cNvGraphicFramePr>
@@ -3085,7 +3077,7 @@
                   <pic:spPr>
                     <a:xfrm>
                       <a:off x="0" y="0"/>
-                      <a:ext cx="5486400" cy="524510"/>
+                      <a:ext cx="5486400" cy="262890"/>
                     </a:xfrm>
                     <a:prstGeom prst="rect">
                       <a:avLst/>
@@ -3110,7 +3102,7 @@
         <w:rPr>
           <w:sz w:val="24"/>
         </w:rPr>
-        <w:t>Notification banner (Student)</w:t>
+        <w:t>Home Page (Logged in as Admin)</w:t>
       </w:r>
     </w:p>
     <w:p>
@@ -3125,43 +3117,25 @@
           <w:sz w:val="24"/>
         </w:rPr>
         <w:tab/>
-        <w:t xml:space="preserve">While you are logged in to a student account you can add private events to the calendar as well. Once you press this button a modal will appear described by section </w:t>
-      </w:r>
-      <w:r>
-        <w:rPr>
-          <w:sz w:val="24"/>
-        </w:rPr>
-        <w:t>4.5.</w:t>
-      </w:r>
-    </w:p>
-    <w:p>
-      <w:pPr>
-        <w:pStyle w:val="Heading2"/>
-        <w:spacing w:after="300" w:line="480" w:lineRule="auto"/>
-      </w:pPr>
-      <w:bookmarkStart w:id="15" w:name="_Toc450575846"/>
-      <w:r>
-        <w:lastRenderedPageBreak/>
-        <w:t xml:space="preserve">4.2 </w:t>
-      </w:r>
-      <w:r>
-        <w:t>Login/Create Account Modal</w:t>
-      </w:r>
-      <w:bookmarkEnd w:id="15"/>
-    </w:p>
-    <w:p>
-      <w:pPr>
-        <w:spacing w:after="300" w:line="480" w:lineRule="auto"/>
+        <w:t>While logged in as an administrator, the Administrator button is enabled. This allows the user to navigate towards the administrator page described in section 4.6.</w:t>
+      </w:r>
+    </w:p>
+    <w:p>
+      <w:pPr>
+        <w:spacing w:after="300" w:line="480" w:lineRule="auto"/>
+        <w:rPr>
+          <w:sz w:val="24"/>
+        </w:rPr>
       </w:pPr>
       <w:r>
         <w:rPr>
           <w:noProof/>
         </w:rPr>
         <w:drawing>
-          <wp:inline distT="0" distB="0" distL="0" distR="0" wp14:anchorId="0156B8BD" wp14:editId="76F9D2AB">
-            <wp:extent cx="5486400" cy="3213100"/>
-            <wp:effectExtent l="0" t="0" r="0" b="6350"/>
-            <wp:docPr id="3" name="Picture 3"/>
+          <wp:inline distT="0" distB="0" distL="0" distR="0" wp14:anchorId="73C0C40A" wp14:editId="452D9916">
+            <wp:extent cx="5486400" cy="524510"/>
+            <wp:effectExtent l="0" t="0" r="0" b="8890"/>
+            <wp:docPr id="11" name="Picture 11"/>
             <wp:cNvGraphicFramePr>
               <a:graphicFrameLocks xmlns:a="http://schemas.openxmlformats.org/drawingml/2006/main" noChangeAspect="1"/>
             </wp:cNvGraphicFramePr>
@@ -3181,7 +3155,7 @@
                   <pic:spPr>
                     <a:xfrm>
                       <a:off x="0" y="0"/>
-                      <a:ext cx="5486400" cy="3213100"/>
+                      <a:ext cx="5486400" cy="524510"/>
                     </a:xfrm>
                     <a:prstGeom prst="rect">
                       <a:avLst/>
@@ -3202,13 +3176,15 @@
           <w:sz w:val="24"/>
         </w:rPr>
       </w:pPr>
-      <w:r>
-        <w:rPr>
-          <w:sz w:val="24"/>
-        </w:rPr>
-        <w:t>Login/Register Modal (Log-In as student)</w:t>
-      </w:r>
-    </w:p>
+      <w:bookmarkStart w:id="14" w:name="_GoBack"/>
+      <w:r>
+        <w:rPr>
+          <w:sz w:val="24"/>
+        </w:rPr>
+        <w:t>Notification banner (Student)</w:t>
+      </w:r>
+    </w:p>
+    <w:bookmarkEnd w:id="14"/>
     <w:p>
       <w:pPr>
         <w:spacing w:after="300" w:line="480" w:lineRule="auto"/>
@@ -3221,39 +3197,43 @@
           <w:sz w:val="24"/>
         </w:rPr>
         <w:tab/>
-        <w:t xml:space="preserve">This view allows the user to login as a student providing the email and password correlated with that users account in the database. Once logged in the user will no longer be labeled as a guest, but as a logged in student and will receive the permissions that students are given described in section 2.2. </w:t>
-      </w:r>
-    </w:p>
-    <w:p>
-      <w:pPr>
-        <w:spacing w:after="300" w:line="480" w:lineRule="auto"/>
-        <w:jc w:val="center"/>
-        <w:rPr>
-          <w:sz w:val="24"/>
-        </w:rPr>
-      </w:pPr>
-    </w:p>
-    <w:p>
-      <w:pPr>
-        <w:spacing w:after="300" w:line="480" w:lineRule="auto"/>
-        <w:jc w:val="center"/>
-      </w:pPr>
-    </w:p>
-    <w:p>
-      <w:pPr>
-        <w:spacing w:after="300" w:line="480" w:lineRule="auto"/>
-        <w:jc w:val="center"/>
+        <w:t xml:space="preserve">While you are logged in to a student account you can add private events to the calendar as well. Once you press this button a modal will appear described by section </w:t>
+      </w:r>
+      <w:r>
+        <w:rPr>
+          <w:sz w:val="24"/>
+        </w:rPr>
+        <w:t>4.5.</w:t>
+      </w:r>
+    </w:p>
+    <w:p>
+      <w:pPr>
+        <w:pStyle w:val="Heading2"/>
+        <w:spacing w:after="300" w:line="480" w:lineRule="auto"/>
+      </w:pPr>
+      <w:bookmarkStart w:id="15" w:name="_Toc450578253"/>
+      <w:r>
+        <w:lastRenderedPageBreak/>
+        <w:t xml:space="preserve">4.2 </w:t>
+      </w:r>
+      <w:r>
+        <w:t>Login/Create Account Modal</w:t>
+      </w:r>
+      <w:bookmarkEnd w:id="15"/>
+    </w:p>
+    <w:p>
+      <w:pPr>
+        <w:spacing w:after="300" w:line="480" w:lineRule="auto"/>
       </w:pPr>
       <w:r>
         <w:rPr>
           <w:noProof/>
         </w:rPr>
-        <w:lastRenderedPageBreak/>
         <w:drawing>
-          <wp:inline distT="0" distB="0" distL="0" distR="0" wp14:anchorId="6913EA2C" wp14:editId="3C0B8FB3">
-            <wp:extent cx="5486400" cy="3206115"/>
-            <wp:effectExtent l="0" t="0" r="0" b="0"/>
-            <wp:docPr id="4" name="Picture 4"/>
+          <wp:inline distT="0" distB="0" distL="0" distR="0" wp14:anchorId="0156B8BD" wp14:editId="76F9D2AB">
+            <wp:extent cx="5486400" cy="3213100"/>
+            <wp:effectExtent l="0" t="0" r="0" b="6350"/>
+            <wp:docPr id="3" name="Picture 3"/>
             <wp:cNvGraphicFramePr>
               <a:graphicFrameLocks xmlns:a="http://schemas.openxmlformats.org/drawingml/2006/main" noChangeAspect="1"/>
             </wp:cNvGraphicFramePr>
@@ -3273,7 +3253,7 @@
                   <pic:spPr>
                     <a:xfrm>
                       <a:off x="0" y="0"/>
-                      <a:ext cx="5486400" cy="3206115"/>
+                      <a:ext cx="5486400" cy="3213100"/>
                     </a:xfrm>
                     <a:prstGeom prst="rect">
                       <a:avLst/>
@@ -3298,7 +3278,7 @@
         <w:rPr>
           <w:sz w:val="24"/>
         </w:rPr>
-        <w:t>Login/Register Modal (Log-In as Organization)</w:t>
+        <w:t>Login/Register Modal (Log-In as student)</w:t>
       </w:r>
     </w:p>
     <w:p>
@@ -3313,68 +3293,23 @@
           <w:sz w:val="24"/>
         </w:rPr>
         <w:tab/>
-        <w:t>This view a</w:t>
-      </w:r>
-      <w:r>
-        <w:rPr>
-          <w:sz w:val="24"/>
-        </w:rPr>
-        <w:t>llows the user to login as an organization</w:t>
-      </w:r>
-      <w:r>
-        <w:rPr>
-          <w:sz w:val="24"/>
-        </w:rPr>
-        <w:t xml:space="preserve"> providing the email and password correlated with that </w:t>
-      </w:r>
-      <w:r>
-        <w:rPr>
-          <w:sz w:val="24"/>
-        </w:rPr>
-        <w:t>organizations</w:t>
-      </w:r>
-      <w:r>
-        <w:rPr>
-          <w:sz w:val="24"/>
-        </w:rPr>
-        <w:t xml:space="preserve"> account in the database. Once logged in the user will no longer be labeled</w:t>
-      </w:r>
-      <w:r>
-        <w:rPr>
-          <w:sz w:val="24"/>
-        </w:rPr>
-        <w:t xml:space="preserve"> as a guest, but as a logged in as an organization </w:t>
-      </w:r>
-      <w:r>
-        <w:rPr>
-          <w:sz w:val="24"/>
-        </w:rPr>
-        <w:t xml:space="preserve">and will receive the permissions that </w:t>
-      </w:r>
-      <w:r>
-        <w:rPr>
-          <w:sz w:val="24"/>
-        </w:rPr>
-        <w:t>organizations</w:t>
-      </w:r>
-      <w:r>
-        <w:rPr>
-          <w:sz w:val="24"/>
-        </w:rPr>
-        <w:t xml:space="preserve"> ar</w:t>
-      </w:r>
-      <w:r>
-        <w:rPr>
-          <w:sz w:val="24"/>
-        </w:rPr>
-        <w:t>e given described in section 2.1</w:t>
-      </w:r>
-      <w:r>
-        <w:rPr>
-          <w:sz w:val="24"/>
-        </w:rPr>
-        <w:t>.</w:t>
-      </w:r>
+        <w:t xml:space="preserve">This view allows the user to login as a student providing the email and password correlated with that users account in the database. Once logged in the user will no longer be labeled as a guest, but as a logged in student and will receive the permissions that students are given described in section 2.2. </w:t>
+      </w:r>
+    </w:p>
+    <w:p>
+      <w:pPr>
+        <w:spacing w:after="300" w:line="480" w:lineRule="auto"/>
+        <w:jc w:val="center"/>
+        <w:rPr>
+          <w:sz w:val="24"/>
+        </w:rPr>
+      </w:pPr>
+    </w:p>
+    <w:p>
+      <w:pPr>
+        <w:spacing w:after="300" w:line="480" w:lineRule="auto"/>
+        <w:jc w:val="center"/>
+      </w:pPr>
     </w:p>
     <w:p>
       <w:pPr>
@@ -3387,10 +3322,10 @@
         </w:rPr>
         <w:lastRenderedPageBreak/>
         <w:drawing>
-          <wp:inline distT="0" distB="0" distL="0" distR="0" wp14:anchorId="22948738" wp14:editId="371423DF">
-            <wp:extent cx="5486400" cy="4942840"/>
+          <wp:inline distT="0" distB="0" distL="0" distR="0" wp14:anchorId="6913EA2C" wp14:editId="3C0B8FB3">
+            <wp:extent cx="5486400" cy="3206115"/>
             <wp:effectExtent l="0" t="0" r="0" b="0"/>
-            <wp:docPr id="5" name="Picture 5"/>
+            <wp:docPr id="4" name="Picture 4"/>
             <wp:cNvGraphicFramePr>
               <a:graphicFrameLocks xmlns:a="http://schemas.openxmlformats.org/drawingml/2006/main" noChangeAspect="1"/>
             </wp:cNvGraphicFramePr>
@@ -3410,7 +3345,7 @@
                   <pic:spPr>
                     <a:xfrm>
                       <a:off x="0" y="0"/>
-                      <a:ext cx="5486400" cy="4942840"/>
+                      <a:ext cx="5486400" cy="3206115"/>
                     </a:xfrm>
                     <a:prstGeom prst="rect">
                       <a:avLst/>
@@ -3435,19 +3370,7 @@
         <w:rPr>
           <w:sz w:val="24"/>
         </w:rPr>
-        <w:t>Login/Register Modal (Create Account</w:t>
-      </w:r>
-      <w:r>
-        <w:rPr>
-          <w:sz w:val="24"/>
-        </w:rPr>
-        <w:t xml:space="preserve"> - Student</w:t>
-      </w:r>
-      <w:r>
-        <w:rPr>
-          <w:sz w:val="24"/>
-        </w:rPr>
-        <w:t>)</w:t>
+        <w:t>Login/Register Modal (Log-In as Organization)</w:t>
       </w:r>
     </w:p>
     <w:p>
@@ -3462,15 +3385,73 @@
           <w:sz w:val="24"/>
         </w:rPr>
         <w:tab/>
-        <w:t>This view allows the guest to register an account with LTU Billboard with either the account type Student. The user needs to provide their own personal first name, last name, email and choose a password. The user shall repeat the password to ensure there is no mistakes. The submit button shall verify and validate the information in the modal and if everything checks out, create the student account in the database and allow the user to login as a student once returning to the web page.</w:t>
-      </w:r>
-    </w:p>
-    <w:p>
-      <w:pPr>
-        <w:spacing w:after="300" w:line="480" w:lineRule="auto"/>
-        <w:rPr>
-          <w:sz w:val="24"/>
-        </w:rPr>
+        <w:t>This view a</w:t>
+      </w:r>
+      <w:r>
+        <w:rPr>
+          <w:sz w:val="24"/>
+        </w:rPr>
+        <w:t>llows the user to login as an organization</w:t>
+      </w:r>
+      <w:r>
+        <w:rPr>
+          <w:sz w:val="24"/>
+        </w:rPr>
+        <w:t xml:space="preserve"> providing the email and password correlated with that </w:t>
+      </w:r>
+      <w:r>
+        <w:rPr>
+          <w:sz w:val="24"/>
+        </w:rPr>
+        <w:t>organizations</w:t>
+      </w:r>
+      <w:r>
+        <w:rPr>
+          <w:sz w:val="24"/>
+        </w:rPr>
+        <w:t xml:space="preserve"> account in the database. Once logged in the user will no longer be labeled</w:t>
+      </w:r>
+      <w:r>
+        <w:rPr>
+          <w:sz w:val="24"/>
+        </w:rPr>
+        <w:t xml:space="preserve"> as a guest, but as a logged in as an organization </w:t>
+      </w:r>
+      <w:r>
+        <w:rPr>
+          <w:sz w:val="24"/>
+        </w:rPr>
+        <w:t xml:space="preserve">and will receive the permissions that </w:t>
+      </w:r>
+      <w:r>
+        <w:rPr>
+          <w:sz w:val="24"/>
+        </w:rPr>
+        <w:t>organizations</w:t>
+      </w:r>
+      <w:r>
+        <w:rPr>
+          <w:sz w:val="24"/>
+        </w:rPr>
+        <w:t xml:space="preserve"> ar</w:t>
+      </w:r>
+      <w:r>
+        <w:rPr>
+          <w:sz w:val="24"/>
+        </w:rPr>
+        <w:t>e given described in section 2.1</w:t>
+      </w:r>
+      <w:r>
+        <w:rPr>
+          <w:sz w:val="24"/>
+        </w:rPr>
+        <w:t>.</w:t>
+      </w:r>
+    </w:p>
+    <w:p>
+      <w:pPr>
+        <w:spacing w:after="300" w:line="480" w:lineRule="auto"/>
+        <w:jc w:val="center"/>
       </w:pPr>
       <w:r>
         <w:rPr>
@@ -3478,10 +3459,10 @@
         </w:rPr>
         <w:lastRenderedPageBreak/>
         <w:drawing>
-          <wp:inline distT="0" distB="0" distL="0" distR="0" wp14:anchorId="1AB0E227" wp14:editId="0EE0B83B">
-            <wp:extent cx="5486400" cy="5843905"/>
-            <wp:effectExtent l="0" t="0" r="0" b="4445"/>
-            <wp:docPr id="6" name="Picture 6"/>
+          <wp:inline distT="0" distB="0" distL="0" distR="0" wp14:anchorId="22948738" wp14:editId="371423DF">
+            <wp:extent cx="5486400" cy="4942840"/>
+            <wp:effectExtent l="0" t="0" r="0" b="0"/>
+            <wp:docPr id="5" name="Picture 5"/>
             <wp:cNvGraphicFramePr>
               <a:graphicFrameLocks xmlns:a="http://schemas.openxmlformats.org/drawingml/2006/main" noChangeAspect="1"/>
             </wp:cNvGraphicFramePr>
@@ -3501,7 +3482,7 @@
                   <pic:spPr>
                     <a:xfrm>
                       <a:off x="0" y="0"/>
-                      <a:ext cx="5486400" cy="5843905"/>
+                      <a:ext cx="5486400" cy="4942840"/>
                     </a:xfrm>
                     <a:prstGeom prst="rect">
                       <a:avLst/>
@@ -3532,7 +3513,7 @@
         <w:rPr>
           <w:sz w:val="24"/>
         </w:rPr>
-        <w:t xml:space="preserve"> - Organization</w:t>
+        <w:t xml:space="preserve"> - Student</w:t>
       </w:r>
       <w:r>
         <w:rPr>
@@ -3553,55 +3534,26 @@
           <w:sz w:val="24"/>
         </w:rPr>
         <w:tab/>
-        <w:t xml:space="preserve">This view allows the guest to register an account with LTU Billboard with either the account type Organization. The user needs to provide organization’s name, email, description of the organization and the organizations website. The users must also choose a password. The user shall repeat the password to ensure there is no mistakes. The submit </w:t>
-      </w:r>
-      <w:r>
-        <w:rPr>
-          <w:sz w:val="24"/>
+        <w:t>This view allows the guest to register an account with LTU Billboard with either the account type Student. The user needs to provide their own personal first name, last name, email and choose a password. The user shall repeat the password to ensure there is no mistakes. The submit button shall verify and validate the information in the modal and if everything checks out, create the student account in the database and allow the user to login as a student once returning to the web page.</w:t>
+      </w:r>
+    </w:p>
+    <w:p>
+      <w:pPr>
+        <w:spacing w:after="300" w:line="480" w:lineRule="auto"/>
+        <w:rPr>
+          <w:sz w:val="24"/>
+        </w:rPr>
+      </w:pPr>
+      <w:r>
+        <w:rPr>
+          <w:noProof/>
         </w:rPr>
         <w:lastRenderedPageBreak/>
-        <w:t xml:space="preserve">button shall verify and validate the information in the modal and if everything checks out, create the organization account in the database and allow the user to login as an organization once returning to the web page. (Please note that an admin must approve of the organization request. However, organizations can still log on in the </w:t>
-      </w:r>
-      <w:r>
-        <w:rPr>
-          <w:sz w:val="24"/>
-        </w:rPr>
-        <w:t>meantime</w:t>
-      </w:r>
-      <w:r>
-        <w:rPr>
-          <w:sz w:val="24"/>
-        </w:rPr>
-        <w:t>.)</w:t>
-      </w:r>
-    </w:p>
-    <w:p>
-      <w:pPr>
-        <w:pStyle w:val="Heading2"/>
-        <w:spacing w:after="300" w:line="480" w:lineRule="auto"/>
-      </w:pPr>
-      <w:bookmarkStart w:id="16" w:name="_Toc450575847"/>
-      <w:r>
-        <w:t xml:space="preserve">4.3 </w:t>
-      </w:r>
-      <w:r>
-        <w:t>Create Event Page</w:t>
-      </w:r>
-      <w:bookmarkEnd w:id="16"/>
-    </w:p>
-    <w:p>
-      <w:pPr>
-        <w:spacing w:after="300" w:line="480" w:lineRule="auto"/>
-      </w:pPr>
-      <w:r>
-        <w:rPr>
-          <w:noProof/>
-        </w:rPr>
         <w:drawing>
-          <wp:inline distT="0" distB="0" distL="0" distR="0" wp14:anchorId="5E085C8A" wp14:editId="01D30150">
-            <wp:extent cx="5486400" cy="2726055"/>
-            <wp:effectExtent l="0" t="0" r="0" b="0"/>
-            <wp:docPr id="9" name="Picture 9"/>
+          <wp:inline distT="0" distB="0" distL="0" distR="0" wp14:anchorId="1AB0E227" wp14:editId="0EE0B83B">
+            <wp:extent cx="5486400" cy="5843905"/>
+            <wp:effectExtent l="0" t="0" r="0" b="4445"/>
+            <wp:docPr id="6" name="Picture 6"/>
             <wp:cNvGraphicFramePr>
               <a:graphicFrameLocks xmlns:a="http://schemas.openxmlformats.org/drawingml/2006/main" noChangeAspect="1"/>
             </wp:cNvGraphicFramePr>
@@ -3621,7 +3573,7 @@
                   <pic:spPr>
                     <a:xfrm>
                       <a:off x="0" y="0"/>
-                      <a:ext cx="5486400" cy="2726055"/>
+                      <a:ext cx="5486400" cy="5843905"/>
                     </a:xfrm>
                     <a:prstGeom prst="rect">
                       <a:avLst/>
@@ -3636,7 +3588,7 @@
     </w:p>
     <w:p>
       <w:pPr>
-        <w:spacing w:line="480" w:lineRule="auto"/>
+        <w:spacing w:after="300" w:line="480" w:lineRule="auto"/>
         <w:jc w:val="center"/>
         <w:rPr>
           <w:sz w:val="24"/>
@@ -3646,48 +3598,68 @@
         <w:rPr>
           <w:sz w:val="24"/>
         </w:rPr>
-        <w:t>Event Page</w:t>
-      </w:r>
-    </w:p>
-    <w:p>
-      <w:pPr>
-        <w:spacing w:after="300" w:line="480" w:lineRule="auto"/>
-        <w:rPr>
-          <w:sz w:val="24"/>
-        </w:rPr>
-      </w:pPr>
-      <w:r>
+        <w:t>Login/Register Modal (Create Account</w:t>
+      </w:r>
+      <w:r>
+        <w:rPr>
+          <w:sz w:val="24"/>
+        </w:rPr>
+        <w:t xml:space="preserve"> - Organization</w:t>
+      </w:r>
+      <w:r>
+        <w:rPr>
+          <w:sz w:val="24"/>
+        </w:rPr>
+        <w:t>)</w:t>
+      </w:r>
+    </w:p>
+    <w:p>
+      <w:pPr>
+        <w:spacing w:after="300" w:line="480" w:lineRule="auto"/>
+        <w:rPr>
+          <w:sz w:val="24"/>
+        </w:rPr>
+      </w:pPr>
+      <w:r>
+        <w:rPr>
+          <w:sz w:val="24"/>
+        </w:rPr>
         <w:tab/>
-      </w:r>
-      <w:r>
-        <w:rPr>
-          <w:sz w:val="24"/>
-        </w:rPr>
-        <w:t xml:space="preserve">This page is used by organizations to create new events for students to view and RSVP to. The organization </w:t>
-      </w:r>
-      <w:r>
-        <w:rPr>
-          <w:sz w:val="24"/>
-        </w:rPr>
-        <w:t xml:space="preserve">can select date and time for the event so that it can properly apply the event to the calendar. The website input shall be hyperlinked to from the event in the upcoming events section of the home page. </w:t>
-      </w:r>
-    </w:p>
-    <w:p>
-      <w:pPr>
-        <w:spacing w:after="300" w:line="480" w:lineRule="auto"/>
-      </w:pPr>
+        <w:t xml:space="preserve">This view allows the guest to register an account with LTU Billboard with either the account type Organization. The user needs to provide organization’s name, email, description of the organization and the organizations website. The users must also choose a password. The user shall repeat the password to ensure there is no mistakes. The submit </w:t>
+      </w:r>
+      <w:r>
+        <w:rPr>
+          <w:sz w:val="24"/>
+        </w:rPr>
+        <w:lastRenderedPageBreak/>
+        <w:t xml:space="preserve">button shall verify and validate the information in the modal and if everything checks out, create the organization account in the database and allow the user to login as an organization once returning to the web page. (Please note that an admin must approve of the organization request. However, organizations can still log on in the </w:t>
+      </w:r>
+      <w:r>
+        <w:rPr>
+          <w:sz w:val="24"/>
+        </w:rPr>
+        <w:t>meantime</w:t>
+      </w:r>
+      <w:r>
+        <w:rPr>
+          <w:sz w:val="24"/>
+        </w:rPr>
+        <w:t>.)</w:t>
+      </w:r>
     </w:p>
     <w:p>
       <w:pPr>
         <w:pStyle w:val="Heading2"/>
         <w:spacing w:after="300" w:line="480" w:lineRule="auto"/>
       </w:pPr>
-      <w:bookmarkStart w:id="17" w:name="_Toc450575848"/>
-      <w:r>
-        <w:lastRenderedPageBreak/>
-        <w:t>4.4 Organization Page</w:t>
-      </w:r>
-      <w:bookmarkEnd w:id="17"/>
+      <w:bookmarkStart w:id="16" w:name="_Toc450578254"/>
+      <w:r>
+        <w:t xml:space="preserve">4.3 </w:t>
+      </w:r>
+      <w:r>
+        <w:t>Create Event Page</w:t>
+      </w:r>
+      <w:bookmarkEnd w:id="16"/>
     </w:p>
     <w:p>
       <w:pPr>
@@ -3698,10 +3670,10 @@
           <w:noProof/>
         </w:rPr>
         <w:drawing>
-          <wp:inline distT="0" distB="0" distL="0" distR="0" wp14:anchorId="16E6121D" wp14:editId="135190EC">
-            <wp:extent cx="5486400" cy="2734945"/>
-            <wp:effectExtent l="0" t="0" r="0" b="8255"/>
-            <wp:docPr id="10" name="Picture 10"/>
+          <wp:inline distT="0" distB="0" distL="0" distR="0" wp14:anchorId="5E085C8A" wp14:editId="01D30150">
+            <wp:extent cx="5486400" cy="2726055"/>
+            <wp:effectExtent l="0" t="0" r="0" b="0"/>
+            <wp:docPr id="9" name="Picture 9"/>
             <wp:cNvGraphicFramePr>
               <a:graphicFrameLocks xmlns:a="http://schemas.openxmlformats.org/drawingml/2006/main" noChangeAspect="1"/>
             </wp:cNvGraphicFramePr>
@@ -3721,7 +3693,7 @@
                   <pic:spPr>
                     <a:xfrm>
                       <a:off x="0" y="0"/>
-                      <a:ext cx="5486400" cy="2734945"/>
+                      <a:ext cx="5486400" cy="2726055"/>
                     </a:xfrm>
                     <a:prstGeom prst="rect">
                       <a:avLst/>
@@ -3736,7 +3708,7 @@
     </w:p>
     <w:p>
       <w:pPr>
-        <w:spacing w:after="300" w:line="480" w:lineRule="auto"/>
+        <w:spacing w:line="480" w:lineRule="auto"/>
         <w:jc w:val="center"/>
         <w:rPr>
           <w:sz w:val="24"/>
@@ -3746,55 +3718,62 @@
         <w:rPr>
           <w:sz w:val="24"/>
         </w:rPr>
-        <w:t>Organization Page (Organization’s view)</w:t>
-      </w:r>
-    </w:p>
-    <w:p>
-      <w:pPr>
-        <w:spacing w:after="300" w:line="480" w:lineRule="auto"/>
-        <w:rPr>
-          <w:sz w:val="24"/>
-        </w:rPr>
-      </w:pPr>
-      <w:r>
-        <w:rPr>
-          <w:sz w:val="24"/>
-        </w:rPr>
+        <w:t>Event Page</w:t>
+      </w:r>
+    </w:p>
+    <w:p>
+      <w:pPr>
+        <w:spacing w:after="300" w:line="480" w:lineRule="auto"/>
+        <w:rPr>
+          <w:sz w:val="24"/>
+        </w:rPr>
+      </w:pPr>
+      <w:r>
         <w:tab/>
-        <w:t xml:space="preserve">This page when viewed by a user logged in as an organization allows the user to alter the information of the organization as well as view </w:t>
-      </w:r>
-      <w:r>
-        <w:rPr>
-          <w:sz w:val="24"/>
-        </w:rPr>
-        <w:t>and delete the events scheduled for this organization. Also, the page will inform the organization if the organization is pending.</w:t>
-      </w:r>
-    </w:p>
-    <w:p>
-      <w:pPr>
-        <w:spacing w:after="300" w:line="480" w:lineRule="auto"/>
-        <w:rPr>
-          <w:sz w:val="24"/>
-        </w:rPr>
-      </w:pPr>
-    </w:p>
-    <w:p>
-      <w:pPr>
-        <w:spacing w:after="300" w:line="480" w:lineRule="auto"/>
-        <w:rPr>
-          <w:sz w:val="24"/>
-        </w:rPr>
+      </w:r>
+      <w:r>
+        <w:rPr>
+          <w:sz w:val="24"/>
+        </w:rPr>
+        <w:t xml:space="preserve">This page is used by organizations to create new events for students to view and RSVP to. The organization </w:t>
+      </w:r>
+      <w:r>
+        <w:rPr>
+          <w:sz w:val="24"/>
+        </w:rPr>
+        <w:t xml:space="preserve">can select date and time for the event so that it can properly apply the event to the calendar. The website input shall be hyperlinked to from the event in the upcoming events section of the home page. </w:t>
+      </w:r>
+    </w:p>
+    <w:p>
+      <w:pPr>
+        <w:spacing w:after="300" w:line="480" w:lineRule="auto"/>
+      </w:pPr>
+    </w:p>
+    <w:p>
+      <w:pPr>
+        <w:pStyle w:val="Heading2"/>
+        <w:spacing w:after="300" w:line="480" w:lineRule="auto"/>
+      </w:pPr>
+      <w:bookmarkStart w:id="17" w:name="_Toc450578255"/>
+      <w:r>
+        <w:lastRenderedPageBreak/>
+        <w:t>4.4 Organization Page</w:t>
+      </w:r>
+      <w:bookmarkEnd w:id="17"/>
+    </w:p>
+    <w:p>
+      <w:pPr>
+        <w:spacing w:after="300" w:line="480" w:lineRule="auto"/>
       </w:pPr>
       <w:r>
         <w:rPr>
           <w:noProof/>
         </w:rPr>
-        <w:lastRenderedPageBreak/>
         <w:drawing>
-          <wp:inline distT="0" distB="0" distL="0" distR="0" wp14:anchorId="3B31628F" wp14:editId="709EE3F5">
+          <wp:inline distT="0" distB="0" distL="0" distR="0" wp14:anchorId="16E6121D" wp14:editId="135190EC">
             <wp:extent cx="5486400" cy="2734945"/>
             <wp:effectExtent l="0" t="0" r="0" b="8255"/>
-            <wp:docPr id="15" name="Picture 15"/>
+            <wp:docPr id="10" name="Picture 10"/>
             <wp:cNvGraphicFramePr>
               <a:graphicFrameLocks xmlns:a="http://schemas.openxmlformats.org/drawingml/2006/main" noChangeAspect="1"/>
             </wp:cNvGraphicFramePr>
@@ -3839,7 +3818,7 @@
         <w:rPr>
           <w:sz w:val="24"/>
         </w:rPr>
-        <w:t>Organization Page (Directed from Account settings)</w:t>
+        <w:t>Organization Page (Organization’s view)</w:t>
       </w:r>
     </w:p>
     <w:p>
@@ -3854,7 +3833,13 @@
           <w:sz w:val="24"/>
         </w:rPr>
         <w:tab/>
-        <w:t>This page allows users to view a list of organizations and display the information associated with that organization. After selecting an organization the page reloads with the next diagrams information.</w:t>
+        <w:t xml:space="preserve">This page when viewed by a user logged in as an organization allows the user to alter the information of the organization as well as view </w:t>
+      </w:r>
+      <w:r>
+        <w:rPr>
+          <w:sz w:val="24"/>
+        </w:rPr>
+        <w:t>and delete the events scheduled for this organization. Also, the page will inform the organization if the organization is pending.</w:t>
       </w:r>
     </w:p>
     <w:p>
@@ -3876,11 +3861,12 @@
         <w:rPr>
           <w:noProof/>
         </w:rPr>
+        <w:lastRenderedPageBreak/>
         <w:drawing>
-          <wp:inline distT="0" distB="0" distL="0" distR="0" wp14:anchorId="1A9C304F" wp14:editId="74F5F560">
-            <wp:extent cx="5486400" cy="2731770"/>
-            <wp:effectExtent l="0" t="0" r="0" b="0"/>
-            <wp:docPr id="16" name="Picture 16"/>
+          <wp:inline distT="0" distB="0" distL="0" distR="0" wp14:anchorId="3B31628F" wp14:editId="709EE3F5">
+            <wp:extent cx="5486400" cy="2734945"/>
+            <wp:effectExtent l="0" t="0" r="0" b="8255"/>
+            <wp:docPr id="15" name="Picture 15"/>
             <wp:cNvGraphicFramePr>
               <a:graphicFrameLocks xmlns:a="http://schemas.openxmlformats.org/drawingml/2006/main" noChangeAspect="1"/>
             </wp:cNvGraphicFramePr>
@@ -3900,7 +3886,7 @@
                   <pic:spPr>
                     <a:xfrm>
                       <a:off x="0" y="0"/>
-                      <a:ext cx="5486400" cy="2731770"/>
+                      <a:ext cx="5486400" cy="2734945"/>
                     </a:xfrm>
                     <a:prstGeom prst="rect">
                       <a:avLst/>
@@ -3925,8 +3911,7 @@
         <w:rPr>
           <w:sz w:val="24"/>
         </w:rPr>
-        <w:lastRenderedPageBreak/>
-        <w:t>Organization Page (With Organization associated with page)</w:t>
+        <w:t>Organization Page (Directed from Account settings)</w:t>
       </w:r>
     </w:p>
     <w:p>
@@ -3941,33 +3926,33 @@
           <w:sz w:val="24"/>
         </w:rPr>
         <w:tab/>
-        <w:t>This page allows students to view particular organization and all events hosted by the organization. Clicking more info will bring the user back to the home page with the date loaded in the calendar. The home page can be found in section 4.1.</w:t>
-      </w:r>
-    </w:p>
-    <w:p>
-      <w:pPr>
-        <w:pStyle w:val="Heading2"/>
-        <w:spacing w:after="300" w:line="480" w:lineRule="auto"/>
-      </w:pPr>
-      <w:bookmarkStart w:id="18" w:name="_Toc450575849"/>
-      <w:r>
-        <w:t>4.5 Private Event Modal</w:t>
-      </w:r>
-      <w:bookmarkEnd w:id="18"/>
-    </w:p>
-    <w:p>
-      <w:pPr>
-        <w:spacing w:after="300" w:line="480" w:lineRule="auto"/>
+        <w:t>This page allows users to view a list of organizations and display the information associated with that organization. After selecting an organization the page reloads with the next diagrams information.</w:t>
+      </w:r>
+    </w:p>
+    <w:p>
+      <w:pPr>
+        <w:spacing w:after="300" w:line="480" w:lineRule="auto"/>
+        <w:rPr>
+          <w:sz w:val="24"/>
+        </w:rPr>
+      </w:pPr>
+    </w:p>
+    <w:p>
+      <w:pPr>
+        <w:spacing w:after="300" w:line="480" w:lineRule="auto"/>
+        <w:rPr>
+          <w:sz w:val="24"/>
+        </w:rPr>
       </w:pPr>
       <w:r>
         <w:rPr>
           <w:noProof/>
         </w:rPr>
         <w:drawing>
-          <wp:inline distT="0" distB="0" distL="0" distR="0" wp14:anchorId="1AD36A4D" wp14:editId="3BA1BA5B">
-            <wp:extent cx="5486400" cy="4443095"/>
+          <wp:inline distT="0" distB="0" distL="0" distR="0" wp14:anchorId="1A9C304F" wp14:editId="74F5F560">
+            <wp:extent cx="5486400" cy="2731770"/>
             <wp:effectExtent l="0" t="0" r="0" b="0"/>
-            <wp:docPr id="12" name="Picture 12"/>
+            <wp:docPr id="16" name="Picture 16"/>
             <wp:cNvGraphicFramePr>
               <a:graphicFrameLocks xmlns:a="http://schemas.openxmlformats.org/drawingml/2006/main" noChangeAspect="1"/>
             </wp:cNvGraphicFramePr>
@@ -3987,7 +3972,7 @@
                   <pic:spPr>
                     <a:xfrm>
                       <a:off x="0" y="0"/>
-                      <a:ext cx="5486400" cy="4443095"/>
+                      <a:ext cx="5486400" cy="2731770"/>
                     </a:xfrm>
                     <a:prstGeom prst="rect">
                       <a:avLst/>
@@ -4012,7 +3997,8 @@
         <w:rPr>
           <w:sz w:val="24"/>
         </w:rPr>
-        <w:t>Private Event Modal</w:t>
+        <w:lastRenderedPageBreak/>
+        <w:t>Organization Page (With Organization associated with page)</w:t>
       </w:r>
     </w:p>
     <w:p>
@@ -4027,33 +4013,19 @@
           <w:sz w:val="24"/>
         </w:rPr>
         <w:tab/>
-        <w:t xml:space="preserve">This view </w:t>
-      </w:r>
-      <w:r>
-        <w:rPr>
-          <w:sz w:val="24"/>
-        </w:rPr>
-        <w:t>allows a student to create an event on the calendar for their self and add it to the calendar on the home page.</w:t>
-      </w:r>
-    </w:p>
-    <w:p>
-      <w:pPr>
-        <w:spacing w:after="300" w:line="480" w:lineRule="auto"/>
-        <w:rPr>
-          <w:sz w:val="24"/>
-        </w:rPr>
-      </w:pPr>
+        <w:t>This page allows students to view particular organization and all events hosted by the organization. Clicking more info will bring the user back to the home page with the date loaded in the calendar. The home page can be found in section 4.1.</w:t>
+      </w:r>
     </w:p>
     <w:p>
       <w:pPr>
         <w:pStyle w:val="Heading2"/>
         <w:spacing w:after="300" w:line="480" w:lineRule="auto"/>
       </w:pPr>
-      <w:bookmarkStart w:id="19" w:name="_Toc450575850"/>
-      <w:r>
-        <w:t>4.6 Administration Dashboard</w:t>
-      </w:r>
-      <w:bookmarkEnd w:id="19"/>
+      <w:bookmarkStart w:id="18" w:name="_Toc450578256"/>
+      <w:r>
+        <w:t>4.5 Private Event Modal</w:t>
+      </w:r>
+      <w:bookmarkEnd w:id="18"/>
     </w:p>
     <w:p>
       <w:pPr>
@@ -4064,10 +4036,10 @@
           <w:noProof/>
         </w:rPr>
         <w:drawing>
-          <wp:inline distT="0" distB="0" distL="0" distR="0" wp14:anchorId="4676F93E" wp14:editId="5D44A49A">
-            <wp:extent cx="5486400" cy="2774950"/>
-            <wp:effectExtent l="0" t="0" r="0" b="6350"/>
-            <wp:docPr id="13" name="Picture 13"/>
+          <wp:inline distT="0" distB="0" distL="0" distR="0" wp14:anchorId="1AD36A4D" wp14:editId="3BA1BA5B">
+            <wp:extent cx="5486400" cy="4443095"/>
+            <wp:effectExtent l="0" t="0" r="0" b="0"/>
+            <wp:docPr id="12" name="Picture 12"/>
             <wp:cNvGraphicFramePr>
               <a:graphicFrameLocks xmlns:a="http://schemas.openxmlformats.org/drawingml/2006/main" noChangeAspect="1"/>
             </wp:cNvGraphicFramePr>
@@ -4087,7 +4059,7 @@
                   <pic:spPr>
                     <a:xfrm>
                       <a:off x="0" y="0"/>
-                      <a:ext cx="5486400" cy="2774950"/>
+                      <a:ext cx="5486400" cy="4443095"/>
                     </a:xfrm>
                     <a:prstGeom prst="rect">
                       <a:avLst/>
@@ -4112,7 +4084,7 @@
         <w:rPr>
           <w:sz w:val="24"/>
         </w:rPr>
-        <w:t>Admin Dashboard</w:t>
+        <w:t>Private Event Modal</w:t>
       </w:r>
     </w:p>
     <w:p>
@@ -4127,12 +4099,21 @@
           <w:sz w:val="24"/>
         </w:rPr>
         <w:tab/>
-        <w:t>This page allows administrators to accept or deny organization and event requests. There is also the ability to search for events and view upcoming events from this page.</w:t>
-      </w:r>
-    </w:p>
-    <w:p>
-      <w:pPr>
-        <w:spacing w:after="300" w:line="480" w:lineRule="auto"/>
+        <w:t xml:space="preserve">This view </w:t>
+      </w:r>
+      <w:r>
+        <w:rPr>
+          <w:sz w:val="24"/>
+        </w:rPr>
+        <w:t>allows a student to create an event on the calendar for their self and add it to the calendar on the home page.</w:t>
+      </w:r>
+    </w:p>
+    <w:p>
+      <w:pPr>
+        <w:spacing w:after="300" w:line="480" w:lineRule="auto"/>
+        <w:rPr>
+          <w:sz w:val="24"/>
+        </w:rPr>
       </w:pPr>
     </w:p>
     <w:p>
@@ -4140,12 +4121,11 @@
         <w:pStyle w:val="Heading2"/>
         <w:spacing w:after="300" w:line="480" w:lineRule="auto"/>
       </w:pPr>
-      <w:bookmarkStart w:id="20" w:name="_Toc450575851"/>
-      <w:r>
-        <w:lastRenderedPageBreak/>
-        <w:t>4.7 Event Modal</w:t>
-      </w:r>
-      <w:bookmarkEnd w:id="20"/>
+      <w:bookmarkStart w:id="19" w:name="_Toc450578257"/>
+      <w:r>
+        <w:t>4.6 Administration Dashboard</w:t>
+      </w:r>
+      <w:bookmarkEnd w:id="19"/>
     </w:p>
     <w:p>
       <w:pPr>
@@ -4156,10 +4136,10 @@
           <w:noProof/>
         </w:rPr>
         <w:drawing>
-          <wp:inline distT="0" distB="0" distL="0" distR="0" wp14:anchorId="2D6B830F" wp14:editId="108FAB7F">
-            <wp:extent cx="5486400" cy="2658745"/>
-            <wp:effectExtent l="0" t="0" r="0" b="8255"/>
-            <wp:docPr id="8" name="Picture 8"/>
+          <wp:inline distT="0" distB="0" distL="0" distR="0" wp14:anchorId="4676F93E" wp14:editId="5D44A49A">
+            <wp:extent cx="5486400" cy="2774950"/>
+            <wp:effectExtent l="0" t="0" r="0" b="6350"/>
+            <wp:docPr id="13" name="Picture 13"/>
             <wp:cNvGraphicFramePr>
               <a:graphicFrameLocks xmlns:a="http://schemas.openxmlformats.org/drawingml/2006/main" noChangeAspect="1"/>
             </wp:cNvGraphicFramePr>
@@ -4179,7 +4159,7 @@
                   <pic:spPr>
                     <a:xfrm>
                       <a:off x="0" y="0"/>
-                      <a:ext cx="5486400" cy="2658745"/>
+                      <a:ext cx="5486400" cy="2774950"/>
                     </a:xfrm>
                     <a:prstGeom prst="rect">
                       <a:avLst/>
@@ -4204,7 +4184,7 @@
         <w:rPr>
           <w:sz w:val="24"/>
         </w:rPr>
-        <w:t>Event Modal</w:t>
+        <w:t>Admin Dashboard</w:t>
       </w:r>
     </w:p>
     <w:p>
@@ -4219,28 +4199,25 @@
           <w:sz w:val="24"/>
         </w:rPr>
         <w:tab/>
-      </w:r>
-      <w:r>
-        <w:rPr>
-          <w:sz w:val="24"/>
-        </w:rPr>
-        <w:t>While logged in as a student the user is allowed to add the events to the list of events that the user is following. This allows the user to more efficiently view all of the events that he/she would like to attend.</w:t>
-      </w:r>
+        <w:t>This page allows administrators to accept or deny organization and event requests. There is also the ability to search for events and view upcoming events from this page.</w:t>
+      </w:r>
+    </w:p>
+    <w:p>
+      <w:pPr>
+        <w:spacing w:after="300" w:line="480" w:lineRule="auto"/>
+      </w:pPr>
     </w:p>
     <w:p>
       <w:pPr>
         <w:pStyle w:val="Heading2"/>
         <w:spacing w:after="300" w:line="480" w:lineRule="auto"/>
       </w:pPr>
-      <w:bookmarkStart w:id="21" w:name="_Toc450575852"/>
+      <w:bookmarkStart w:id="20" w:name="_Toc450578258"/>
       <w:r>
         <w:lastRenderedPageBreak/>
-        <w:t xml:space="preserve">4.8 </w:t>
-      </w:r>
-      <w:r>
-        <w:t>Account Settings:</w:t>
-      </w:r>
-      <w:bookmarkEnd w:id="21"/>
+        <w:t>4.7 Event Modal</w:t>
+      </w:r>
+      <w:bookmarkEnd w:id="20"/>
     </w:p>
     <w:p>
       <w:pPr>
@@ -4251,10 +4228,10 @@
           <w:noProof/>
         </w:rPr>
         <w:drawing>
-          <wp:inline distT="0" distB="0" distL="0" distR="0" wp14:anchorId="72B2E0D4" wp14:editId="53681FF9">
-            <wp:extent cx="5486400" cy="2719070"/>
-            <wp:effectExtent l="0" t="0" r="0" b="5080"/>
-            <wp:docPr id="14" name="Picture 14"/>
+          <wp:inline distT="0" distB="0" distL="0" distR="0" wp14:anchorId="2D6B830F" wp14:editId="108FAB7F">
+            <wp:extent cx="5486400" cy="2658745"/>
+            <wp:effectExtent l="0" t="0" r="0" b="8255"/>
+            <wp:docPr id="8" name="Picture 8"/>
             <wp:cNvGraphicFramePr>
               <a:graphicFrameLocks xmlns:a="http://schemas.openxmlformats.org/drawingml/2006/main" noChangeAspect="1"/>
             </wp:cNvGraphicFramePr>
@@ -4274,7 +4251,7 @@
                   <pic:spPr>
                     <a:xfrm>
                       <a:off x="0" y="0"/>
-                      <a:ext cx="5486400" cy="2719070"/>
+                      <a:ext cx="5486400" cy="2658745"/>
                     </a:xfrm>
                     <a:prstGeom prst="rect">
                       <a:avLst/>
@@ -4291,42 +4268,51 @@
       <w:pPr>
         <w:spacing w:after="300" w:line="480" w:lineRule="auto"/>
         <w:jc w:val="center"/>
-      </w:pPr>
-      <w:r>
-        <w:t>Account Settings (Student / Organization)</w:t>
-      </w:r>
-    </w:p>
-    <w:p>
-      <w:pPr>
-        <w:spacing w:after="300" w:line="480" w:lineRule="auto"/>
-      </w:pPr>
-      <w:r>
+        <w:rPr>
+          <w:sz w:val="24"/>
+        </w:rPr>
+      </w:pPr>
+      <w:r>
+        <w:rPr>
+          <w:sz w:val="24"/>
+        </w:rPr>
+        <w:t>Event Modal</w:t>
+      </w:r>
+    </w:p>
+    <w:p>
+      <w:pPr>
+        <w:spacing w:after="300" w:line="480" w:lineRule="auto"/>
+        <w:rPr>
+          <w:sz w:val="24"/>
+        </w:rPr>
+      </w:pPr>
+      <w:r>
+        <w:rPr>
+          <w:sz w:val="24"/>
+        </w:rPr>
         <w:tab/>
-        <w:t xml:space="preserve">This page can be used to change the information associated with the account as well as view how many organizations the user is following. Pressing “Click Here” will bring you back to the organizations page described in 4.4. </w:t>
-      </w:r>
-    </w:p>
-    <w:p>
-      <w:pPr>
-        <w:pStyle w:val="Heading1"/>
-        <w:spacing w:after="300" w:line="480" w:lineRule="auto"/>
-      </w:pPr>
-      <w:bookmarkStart w:id="22" w:name="_Toc450575853"/>
+      </w:r>
+      <w:r>
+        <w:rPr>
+          <w:sz w:val="24"/>
+        </w:rPr>
+        <w:t>While logged in as a student the user is allowed to add the events to the list of events that the user is following. This allows the user to more efficiently view all of the events that he/she would like to attend.</w:t>
+      </w:r>
+    </w:p>
+    <w:p>
+      <w:pPr>
+        <w:pStyle w:val="Heading2"/>
+        <w:spacing w:after="300" w:line="480" w:lineRule="auto"/>
+      </w:pPr>
+      <w:bookmarkStart w:id="21" w:name="_Toc450578259"/>
       <w:r>
         <w:lastRenderedPageBreak/>
-        <w:t>5 Technical Drawings</w:t>
-      </w:r>
-      <w:bookmarkEnd w:id="22"/>
-    </w:p>
-    <w:p>
-      <w:pPr>
-        <w:pStyle w:val="Heading2"/>
-        <w:spacing w:after="300" w:line="480" w:lineRule="auto"/>
-      </w:pPr>
-      <w:bookmarkStart w:id="23" w:name="_Toc450575854"/>
-      <w:r>
-        <w:t>5.1 Database Schema</w:t>
-      </w:r>
-      <w:bookmarkEnd w:id="23"/>
+        <w:t xml:space="preserve">4.8 </w:t>
+      </w:r>
+      <w:r>
+        <w:t>Account Settings:</w:t>
+      </w:r>
+      <w:bookmarkEnd w:id="21"/>
     </w:p>
     <w:p>
       <w:pPr>
@@ -4337,10 +4323,10 @@
           <w:noProof/>
         </w:rPr>
         <w:drawing>
-          <wp:inline distT="0" distB="0" distL="0" distR="0" wp14:anchorId="5A01F58C" wp14:editId="029DB54B">
-            <wp:extent cx="5486400" cy="3608705"/>
-            <wp:effectExtent l="0" t="0" r="0" b="0"/>
-            <wp:docPr id="1" name="Picture 1"/>
+          <wp:inline distT="0" distB="0" distL="0" distR="0" wp14:anchorId="72B2E0D4" wp14:editId="53681FF9">
+            <wp:extent cx="5486400" cy="2719070"/>
+            <wp:effectExtent l="0" t="0" r="0" b="5080"/>
+            <wp:docPr id="14" name="Picture 14"/>
             <wp:cNvGraphicFramePr>
               <a:graphicFrameLocks xmlns:a="http://schemas.openxmlformats.org/drawingml/2006/main" noChangeAspect="1"/>
             </wp:cNvGraphicFramePr>
@@ -4360,6 +4346,92 @@
                   <pic:spPr>
                     <a:xfrm>
                       <a:off x="0" y="0"/>
+                      <a:ext cx="5486400" cy="2719070"/>
+                    </a:xfrm>
+                    <a:prstGeom prst="rect">
+                      <a:avLst/>
+                    </a:prstGeom>
+                  </pic:spPr>
+                </pic:pic>
+              </a:graphicData>
+            </a:graphic>
+          </wp:inline>
+        </w:drawing>
+      </w:r>
+    </w:p>
+    <w:p>
+      <w:pPr>
+        <w:spacing w:after="300" w:line="480" w:lineRule="auto"/>
+        <w:jc w:val="center"/>
+      </w:pPr>
+      <w:r>
+        <w:t>Account Settings (Student / Organization)</w:t>
+      </w:r>
+    </w:p>
+    <w:p>
+      <w:pPr>
+        <w:spacing w:after="300" w:line="480" w:lineRule="auto"/>
+      </w:pPr>
+      <w:r>
+        <w:tab/>
+        <w:t xml:space="preserve">This page can be used to change the information associated with the account as well as view how many organizations the user is following. Pressing “Click Here” will bring you back to the organizations page described in 4.4. </w:t>
+      </w:r>
+    </w:p>
+    <w:p>
+      <w:pPr>
+        <w:pStyle w:val="Heading1"/>
+        <w:spacing w:after="300" w:line="480" w:lineRule="auto"/>
+      </w:pPr>
+      <w:bookmarkStart w:id="22" w:name="_Toc450578260"/>
+      <w:r>
+        <w:lastRenderedPageBreak/>
+        <w:t>5 Technical Drawings</w:t>
+      </w:r>
+      <w:bookmarkEnd w:id="22"/>
+    </w:p>
+    <w:p>
+      <w:pPr>
+        <w:pStyle w:val="Heading2"/>
+        <w:spacing w:after="300" w:line="480" w:lineRule="auto"/>
+      </w:pPr>
+      <w:bookmarkStart w:id="23" w:name="_Toc450578261"/>
+      <w:r>
+        <w:t>5.1 Database Schema</w:t>
+      </w:r>
+      <w:bookmarkEnd w:id="23"/>
+    </w:p>
+    <w:p>
+      <w:pPr>
+        <w:spacing w:after="300" w:line="480" w:lineRule="auto"/>
+      </w:pPr>
+      <w:r>
+        <w:rPr>
+          <w:noProof/>
+        </w:rPr>
+        <w:drawing>
+          <wp:inline distT="0" distB="0" distL="0" distR="0" wp14:anchorId="5A01F58C" wp14:editId="029DB54B">
+            <wp:extent cx="5486400" cy="3608705"/>
+            <wp:effectExtent l="0" t="0" r="0" b="0"/>
+            <wp:docPr id="1" name="Picture 1"/>
+            <wp:cNvGraphicFramePr>
+              <a:graphicFrameLocks xmlns:a="http://schemas.openxmlformats.org/drawingml/2006/main" noChangeAspect="1"/>
+            </wp:cNvGraphicFramePr>
+            <a:graphic xmlns:a="http://schemas.openxmlformats.org/drawingml/2006/main">
+              <a:graphicData uri="http://schemas.openxmlformats.org/drawingml/2006/picture">
+                <pic:pic xmlns:pic="http://schemas.openxmlformats.org/drawingml/2006/picture">
+                  <pic:nvPicPr>
+                    <pic:cNvPr id="1" name=""/>
+                    <pic:cNvPicPr/>
+                  </pic:nvPicPr>
+                  <pic:blipFill>
+                    <a:blip r:embed="rId26"/>
+                    <a:stretch>
+                      <a:fillRect/>
+                    </a:stretch>
+                  </pic:blipFill>
+                  <pic:spPr>
+                    <a:xfrm>
+                      <a:off x="0" y="0"/>
                       <a:ext cx="5486400" cy="3608705"/>
                     </a:xfrm>
                     <a:prstGeom prst="rect">
@@ -4420,7 +4492,7 @@
       </w:pPr>
     </w:p>
     <w:sectPr>
-      <w:footerReference w:type="default" r:id="rId26"/>
+      <w:footerReference w:type="default" r:id="rId27"/>
       <w:pgSz w:w="12240" w:h="15840"/>
       <w:pgMar w:top="1440" w:right="1800" w:bottom="1440" w:left="1800" w:header="720" w:footer="720" w:gutter="0"/>
       <w:cols w:space="720"/>
@@ -4484,7 +4556,7 @@
           <w:rPr>
             <w:noProof/>
           </w:rPr>
-          <w:t>2</w:t>
+          <w:t>9</w:t>
         </w:r>
         <w:r>
           <w:rPr>
@@ -7107,6 +7179,7 @@
     <w:rsid w:val="00581D7C"/>
     <w:rsid w:val="00C23EAB"/>
     <w:rsid w:val="00C402AB"/>
+    <w:rsid w:val="00F815AA"/>
   </w:rsids>
   <m:mathPr>
     <m:mathFont m:val="Cambria Math"/>
@@ -8112,7 +8185,7 @@
 </file>
 
 <file path=customXml/itemProps3.xml><?xml version="1.0" encoding="utf-8"?>
-<ds:datastoreItem xmlns:ds="http://schemas.openxmlformats.org/officeDocument/2006/customXml" ds:itemID="{17F7C37F-800F-4F5A-9EDC-3F673FA4CA00}">
+<ds:datastoreItem xmlns:ds="http://schemas.openxmlformats.org/officeDocument/2006/customXml" ds:itemID="{51E85779-939B-46B3-B859-D61119F965AE}">
   <ds:schemaRefs>
     <ds:schemaRef ds:uri="http://schemas.openxmlformats.org/officeDocument/2006/bibliography"/>
   </ds:schemaRefs>

</xml_diff>